<commit_message>
Modificati modelli di stampa e monetizzazione tab
</commit_message>
<xml_diff>
--- a/praticaweb/modelli/Autorizzazione Paesaggistica Semplificata.docx
+++ b/praticaweb/modelli/Autorizzazione Paesaggistica Semplificata.docx
@@ -1,6 +1,6 @@
 
 <file path=word/document.xml><?xml version="1.0" encoding="utf-8"?>
-<w:document xmlns:o="urn:schemas-microsoft-com:office:office" xmlns:r="http://schemas.openxmlformats.org/officeDocument/2006/relationships" xmlns:v="urn:schemas-microsoft-com:vml" xmlns:w="http://schemas.openxmlformats.org/wordprocessingml/2006/main" xmlns:w10="urn:schemas-microsoft-com:office:word" xmlns:wp="http://schemas.openxmlformats.org/drawingml/2006/wordprocessingDrawing">
+<w:document xmlns:o="urn:schemas-microsoft-com:office:office" xmlns:r="http://schemas.openxmlformats.org/officeDocument/2006/relationships" xmlns:v="urn:schemas-microsoft-com:vml" xmlns:w="http://schemas.openxmlformats.org/wordprocessingml/2006/main" xmlns:w10="urn:schemas-microsoft-com:office:word" xmlns:wp="http://schemas.openxmlformats.org/drawingml/2006/wordprocessingDrawing" xmlns:wps="http://schemas.microsoft.com/office/word/2010/wordprocessingShape" xmlns:wpg="http://schemas.microsoft.com/office/word/2010/wordprocessingGroup" xmlns:mc="http://schemas.openxmlformats.org/markup-compatibility/2006" xmlns:wp14="http://schemas.microsoft.com/office/word/2010/wordprocessingDrawing" xmlns:w14="http://schemas.microsoft.com/office/word/2010/wordml" mc:Ignorable="w14 wp14">
   <w:background w:color="FFFFFF"/>
   <w:body>
     <w:p>
@@ -19,7 +19,7 @@
           <w:szCs w:val="18"/>
         </w:rPr>
         <w:drawing>
-          <wp:anchor behindDoc="0" distT="0" distB="0" distL="0" distR="0" simplePos="0" locked="0" layoutInCell="1" allowOverlap="1" relativeHeight="0">
+          <wp:anchor behindDoc="0" distT="0" distB="0" distL="0" distR="0" simplePos="0" locked="0" layoutInCell="1" allowOverlap="1" relativeHeight="2">
             <wp:simplePos x="0" y="0"/>
             <wp:positionH relativeFrom="column">
               <wp:posOffset>2741295</wp:posOffset>
@@ -30,7 +30,7 @@
             <wp:extent cx="708025" cy="1004570"/>
             <wp:effectExtent l="0" t="0" r="0" b="0"/>
             <wp:wrapTopAndBottom/>
-            <wp:docPr id="0" name="Picture" descr=""/>
+            <wp:docPr id="1" name="Picture" descr=""/>
             <wp:cNvGraphicFramePr>
               <a:graphicFrameLocks xmlns:a="http://schemas.openxmlformats.org/drawingml/2006/main" noChangeAspect="1"/>
             </wp:cNvGraphicFramePr>
@@ -38,7 +38,7 @@
               <a:graphicData uri="http://schemas.openxmlformats.org/drawingml/2006/picture">
                 <pic:pic xmlns:pic="http://schemas.openxmlformats.org/drawingml/2006/picture">
                   <pic:nvPicPr>
-                    <pic:cNvPr id="0" name="Picture" descr=""/>
+                    <pic:cNvPr id="1" name="Picture" descr=""/>
                     <pic:cNvPicPr>
                       <a:picLocks noChangeAspect="1" noChangeArrowheads="1"/>
                     </pic:cNvPicPr>
@@ -57,13 +57,6 @@
                     <a:prstGeom prst="rect">
                       <a:avLst/>
                     </a:prstGeom>
-                    <a:noFill/>
-                    <a:ln w="9525">
-                      <a:noFill/>
-                      <a:miter lim="800000"/>
-                      <a:headEnd/>
-                      <a:tailEnd/>
-                    </a:ln>
                   </pic:spPr>
                 </pic:pic>
               </a:graphicData>
@@ -91,16 +84,10 @@
     </w:p>
     <w:tbl>
       <w:tblPr>
+        <w:tblW w:w="9636" w:type="dxa"/>
         <w:jc w:val="left"/>
         <w:tblInd w:w="55" w:type="dxa"/>
-        <w:tblBorders>
-          <w:top w:val="nil"/>
-          <w:left w:val="nil"/>
-          <w:bottom w:val="nil"/>
-          <w:insideH w:val="nil"/>
-          <w:right w:val="nil"/>
-          <w:insideV w:val="nil"/>
-        </w:tblBorders>
+        <w:tblBorders/>
         <w:tblCellMar>
           <w:top w:w="55" w:type="dxa"/>
           <w:left w:w="55" w:type="dxa"/>
@@ -110,23 +97,14 @@
       </w:tblPr>
       <w:tblGrid>
         <w:gridCol w:w="4818"/>
-        <w:gridCol w:w="4818"/>
+        <w:gridCol w:w="4817"/>
       </w:tblGrid>
       <w:tr>
-        <w:trPr>
-          <w:cantSplit w:val="false"/>
-        </w:trPr>
+        <w:trPr/>
         <w:tc>
           <w:tcPr>
             <w:tcW w:w="4818" w:type="dxa"/>
-            <w:tcBorders>
-              <w:top w:val="nil"/>
-              <w:left w:val="nil"/>
-              <w:bottom w:val="nil"/>
-              <w:insideH w:val="nil"/>
-              <w:right w:val="nil"/>
-              <w:insideV w:val="nil"/>
-            </w:tcBorders>
+            <w:tcBorders/>
             <w:shd w:fill="FFFFFF" w:val="clear"/>
           </w:tcPr>
           <w:p>
@@ -210,6 +188,7 @@
               <w:widowControl/>
               <w:rPr>
                 <w:b/>
+                <w:b/>
                 <w:color w:val="000000"/>
                 <w:sz w:val="18"/>
                 <w:szCs w:val="18"/>
@@ -245,15 +224,8 @@
         </w:tc>
         <w:tc>
           <w:tcPr>
-            <w:tcW w:w="4818" w:type="dxa"/>
-            <w:tcBorders>
-              <w:top w:val="nil"/>
-              <w:left w:val="nil"/>
-              <w:bottom w:val="nil"/>
-              <w:insideH w:val="nil"/>
-              <w:right w:val="nil"/>
-              <w:insideV w:val="nil"/>
-            </w:tcBorders>
+            <w:tcW w:w="4817" w:type="dxa"/>
+            <w:tcBorders/>
             <w:shd w:fill="FFFFFF" w:val="clear"/>
           </w:tcPr>
           <w:p>
@@ -355,18 +327,19 @@
         <w:jc w:val="center"/>
         <w:rPr>
           <w:b/>
-          <w:bCs/>
-          <w:sz w:val="28"/>
-          <w:szCs w:val="28"/>
-        </w:rPr>
-      </w:pPr>
-      <w:r>
-        <w:rPr>
           <w:b/>
           <w:bCs/>
           <w:sz w:val="28"/>
           <w:szCs w:val="28"/>
         </w:rPr>
+      </w:pPr>
+      <w:r>
+        <w:rPr>
+          <w:b/>
+          <w:bCs/>
+          <w:sz w:val="28"/>
+          <w:szCs w:val="28"/>
+        </w:rPr>
         <w:t>CITTA' DI IMPERIA</w:t>
       </w:r>
     </w:p>
@@ -434,6 +407,7 @@
         <w:widowControl/>
         <w:rPr>
           <w:b/>
+          <w:b/>
           <w:color w:val="000000"/>
           <w:sz w:val="28"/>
         </w:rPr>
@@ -545,49 +519,58 @@
     <w:p>
       <w:pPr>
         <w:pStyle w:val="Corpodeltesto"/>
-        <w:widowControl/>
-        <w:jc w:val="both"/>
-        <w:rPr>
-          <w:color w:val="000000"/>
-        </w:rPr>
-      </w:pPr>
-      <w:r>
-        <w:rPr>
-          <w:color w:val="000000"/>
-        </w:rPr>
-        <w:t>Vista la Relazione Tecnica Illustrativa redatta dal servizio Beni Ambientali e Paesaggio in data  , trasmessa, ai sensi dell'art. 4 comma 6 del DPR n. 139/2010 unitamente al progetto completo alla Soprintendenza per i Beni Ambientali ed Architettonici e Paesaggistici della Liguria in data   con nota prot. ;</w:t>
-      </w:r>
-    </w:p>
-    <w:p>
-      <w:pPr>
-        <w:pStyle w:val="Corpodeltesto"/>
-        <w:widowControl/>
-        <w:jc w:val="both"/>
-        <w:rPr>
-          <w:color w:val="000000"/>
-        </w:rPr>
-      </w:pPr>
-      <w:r>
-        <w:rPr>
-          <w:color w:val="000000"/>
-        </w:rPr>
-        <w:t>Vista che con la stessa nota di cui al comma precedente è stato comunicato all'interessato l'esito dell'istruttoria da parte degli uffici comunali;</w:t>
-      </w:r>
-    </w:p>
-    <w:p>
-      <w:pPr>
-        <w:pStyle w:val="Corpodeltesto"/>
-        <w:widowControl/>
-        <w:jc w:val="both"/>
-        <w:rPr>
-          <w:color w:val="000000"/>
-        </w:rPr>
-      </w:pPr>
-      <w:r>
-        <w:rPr>
-          <w:color w:val="000000"/>
-        </w:rPr>
-        <w:t>Visto il parere favorevole rilasciato dalla Soprintendenza Beni Ambientali ed Architettonici ai sensi dell'art. 146, comma 5 del D.lgs n. 42/2004 - applicazione della procedura semplificata ai sensi del DPR n. 139/2010  - ( Prot. n. [protocollo_rilascio_sopr_arch] del [data_rilascio_sopr_arch]) trasmesso con nota in data [data_ricezione_sopr_arch] Prot. N [protocollo_ricezione_sopr_arch], contenente le seguenti prescrizioni: [prescrizioni_sopr_arch]</w:t>
+        <w:jc w:val="both"/>
+        <w:rPr>
+          <w:color w:val="000000"/>
+        </w:rPr>
+      </w:pPr>
+      <w:r>
+        <w:rPr>
+          <w:color w:val="000000"/>
+        </w:rPr>
+        <w:t xml:space="preserve">Vista la Relazione Tecnica Illustrativa redatta dal servizio Beni Ambientali e Paesaggio in data  , trasmessa, ai sensi dell'art. 4 comma 6 del DPR n. 139/2010 unitamente al progetto completo alla Soprintendenza per i Beni Ambientali ed Architettonici e Paesaggistici della </w:t>
+      </w:r>
+      <w:r>
+        <w:rPr>
+          <w:rFonts w:cs="Times New Roman"/>
+          <w:b w:val="false"/>
+          <w:i w:val="false"/>
+          <w:caps w:val="false"/>
+          <w:smallCaps w:val="false"/>
+          <w:color w:val="000000"/>
+          <w:spacing w:val="0"/>
+          <w:sz w:val="24"/>
+          <w:szCs w:val="24"/>
+        </w:rPr>
+        <w:t>Liguria in data [data_richiesta_sopr_arch] con nota prot. [prot_richiesta_sopr_arch];</w:t>
+      </w:r>
+    </w:p>
+    <w:p>
+      <w:pPr>
+        <w:pStyle w:val="Corpodeltesto"/>
+        <w:widowControl/>
+        <w:jc w:val="both"/>
+        <w:rPr/>
+      </w:pPr>
+      <w:r>
+        <w:rPr>
+          <w:color w:val="000000"/>
+        </w:rPr>
+        <w:t>Visto che con la stessa nota di cui al comma precedente è stato comunicato all'interessato l'esito dell'istruttoria da parte degli uffici comunali;</w:t>
+      </w:r>
+    </w:p>
+    <w:p>
+      <w:pPr>
+        <w:pStyle w:val="Corpodeltesto"/>
+        <w:widowControl/>
+        <w:jc w:val="both"/>
+        <w:rPr/>
+      </w:pPr>
+      <w:r>
+        <w:rPr>
+          <w:color w:val="000000"/>
+        </w:rPr>
+        <w:t>Visto il parere favorevole rilasciato dalla Soprintendenza Beni Ambientali ed Architettonici ai sensi dell'art. 146, comma 5 del D.lgs n. 42/2004 - applicazione della procedura semplificata ai sensi del DPR n. 139/2010  - ( Prot. n. [protocollo_rilascio_sopr_arch] del [data_rilascio_sopr_arch]) recepito in data [data_ricezione_sopr_arch] con Prot. N [protocollo_ricezione_sopr_arch], contenente le seguenti prescrizioni: [prescrizioni_sopr_arch]</w:t>
       </w:r>
     </w:p>
     <w:p>
@@ -820,6 +803,7 @@
         <w:widowControl/>
         <w:jc w:val="center"/>
         <w:rPr>
+          <w:b/>
           <w:b/>
           <w:color w:val="000000"/>
           <w:sz w:val="28"/>
@@ -836,16 +820,10 @@
     </w:p>
     <w:tbl>
       <w:tblPr>
+        <w:tblW w:w="9628" w:type="dxa"/>
         <w:jc w:val="left"/>
         <w:tblInd w:w="0" w:type="dxa"/>
-        <w:tblBorders>
-          <w:top w:val="nil"/>
-          <w:left w:val="nil"/>
-          <w:bottom w:val="nil"/>
-          <w:insideH w:val="nil"/>
-          <w:right w:val="nil"/>
-          <w:insideV w:val="nil"/>
-        </w:tblBorders>
+        <w:tblBorders/>
         <w:tblCellMar>
           <w:top w:w="0" w:type="dxa"/>
           <w:left w:w="108" w:type="dxa"/>
@@ -857,20 +835,11 @@
         <w:gridCol w:w="9628"/>
       </w:tblGrid>
       <w:tr>
-        <w:trPr>
-          <w:cantSplit w:val="false"/>
-        </w:trPr>
+        <w:trPr/>
         <w:tc>
           <w:tcPr>
             <w:tcW w:w="9628" w:type="dxa"/>
-            <w:tcBorders>
-              <w:top w:val="nil"/>
-              <w:left w:val="nil"/>
-              <w:bottom w:val="nil"/>
-              <w:insideH w:val="nil"/>
-              <w:right w:val="nil"/>
-              <w:insideV w:val="nil"/>
-            </w:tcBorders>
+            <w:tcBorders/>
             <w:shd w:fill="FFFFFF" w:val="clear"/>
           </w:tcPr>
           <w:p>
@@ -881,33 +850,18 @@
               <w:jc w:val="both"/>
               <w:rPr>
                 <w:b w:val="false"/>
-                <w:bCs w:val="false"/>
-                <w:color w:val="000000"/>
-              </w:rPr>
-            </w:pPr>
-            <w:r>
-              <w:rPr>
                 <w:b w:val="false"/>
                 <w:bCs w:val="false"/>
                 <w:color w:val="000000"/>
               </w:rPr>
-              <w:t>[elenco_</w:t>
-            </w:r>
+            </w:pPr>
             <w:r>
               <w:rPr>
                 <w:b w:val="false"/>
                 <w:bCs w:val="false"/>
                 <w:color w:val="000000"/>
               </w:rPr>
-              <w:t>concessionari</w:t>
-            </w:r>
-            <w:r>
-              <w:rPr>
-                <w:b w:val="false"/>
-                <w:bCs w:val="false"/>
-                <w:color w:val="000000"/>
-              </w:rPr>
-              <w:t>]</w:t>
+              <w:t>[elenco_concessionari]</w:t>
             </w:r>
           </w:p>
           <w:p>
@@ -918,6 +872,7 @@
               <w:jc w:val="both"/>
               <w:rPr>
                 <w:b w:val="false"/>
+                <w:b w:val="false"/>
                 <w:bCs w:val="false"/>
               </w:rPr>
             </w:pPr>
@@ -1063,7 +1018,21 @@
         <w:rPr>
           <w:color w:val="000000"/>
         </w:rPr>
-        <w:t>L'Amministrazione Comunale verifica la conformità delle opere eseguite rispetto all'autorizzazione paesaggistica come sopra rilasciata secondo le modalità indicate nell'art. 10 comma 3 e seguenti della Legge Regionale n. 13/2014. In particolare si rammenta che il titolare dell'autorizzazione paesaggistica ( a seguito dell'ultimazione lavori e contestualmente all'avvio dei procedimenti relativi all'agibilità e/o al collaudo finale o ancora alla comunicazione di fine lavori ) deve trasmetterà al competente Servizio Beni Ambientali e Paesaggio del Comune di Imperia la dichiarazione di un tecnico abilitato attestante la conformità delle opere eseguite rispetto al progetto autorizzato ed alle eventuali prescrizioni imposte, corredato di documentazione fotografica di dettaglio relativa allo stato finale delle opere medesime, riportante la data di riferimento.</w:t>
+        <w:t xml:space="preserve">L'Amministrazione Comunale verifica la conformità delle opere eseguite rispetto all'autorizzazione paesaggistica come sopra rilasciata secondo le modalità indicate nell'art. 10 comma 3 e seguenti della Legge Regionale n. 13/2014. </w:t>
+      </w:r>
+      <w:r>
+        <w:rPr>
+          <w:b/>
+          <w:bCs/>
+          <w:color w:val="000000"/>
+        </w:rPr>
+        <w:t>In particolare si rammenta che il titolare dell'autorizzazione paesaggistica ( a seguito dell'ultimazione lavori e contestualmente all'avvio dei procedimenti relativi all'agibilità e/o al collaudo finale o ancora alla comunicazione di fine lavori ) deve trasmettere al competente Servizio Beni Ambientali e Paesaggio del Comune di Imperia la dichiarazione di un tecnico abilitato attestante la conformità delle opere eseguite rispetto al progetto autorizzato ed alle eventuali prescrizioni imposte, corredato di documentazione fotografica di dettaglio relativa allo stato finale delle opere medesime, riportante la data di riferimento</w:t>
+      </w:r>
+      <w:r>
+        <w:rPr>
+          <w:color w:val="000000"/>
+        </w:rPr>
+        <w:t>.</w:t>
       </w:r>
     </w:p>
     <w:p>
@@ -1159,16 +1128,10 @@
     </w:p>
     <w:tbl>
       <w:tblPr>
+        <w:tblW w:w="9636" w:type="dxa"/>
         <w:jc w:val="left"/>
         <w:tblInd w:w="55" w:type="dxa"/>
-        <w:tblBorders>
-          <w:top w:val="nil"/>
-          <w:left w:val="nil"/>
-          <w:bottom w:val="nil"/>
-          <w:insideH w:val="nil"/>
-          <w:right w:val="nil"/>
-          <w:insideV w:val="nil"/>
-        </w:tblBorders>
+        <w:tblBorders/>
         <w:tblCellMar>
           <w:top w:w="55" w:type="dxa"/>
           <w:left w:w="55" w:type="dxa"/>
@@ -1178,23 +1141,14 @@
       </w:tblPr>
       <w:tblGrid>
         <w:gridCol w:w="4818"/>
-        <w:gridCol w:w="4818"/>
+        <w:gridCol w:w="4817"/>
       </w:tblGrid>
       <w:tr>
-        <w:trPr>
-          <w:cantSplit w:val="false"/>
-        </w:trPr>
+        <w:trPr/>
         <w:tc>
           <w:tcPr>
             <w:tcW w:w="4818" w:type="dxa"/>
-            <w:tcBorders>
-              <w:top w:val="nil"/>
-              <w:left w:val="nil"/>
-              <w:bottom w:val="nil"/>
-              <w:insideH w:val="nil"/>
-              <w:right w:val="nil"/>
-              <w:insideV w:val="nil"/>
-            </w:tcBorders>
+            <w:tcBorders/>
             <w:shd w:fill="FFFFFF" w:val="clear"/>
           </w:tcPr>
           <w:p>
@@ -1263,15 +1217,8 @@
         </w:tc>
         <w:tc>
           <w:tcPr>
-            <w:tcW w:w="4818" w:type="dxa"/>
-            <w:tcBorders>
-              <w:top w:val="nil"/>
-              <w:left w:val="nil"/>
-              <w:bottom w:val="nil"/>
-              <w:insideH w:val="nil"/>
-              <w:right w:val="nil"/>
-              <w:insideV w:val="nil"/>
-            </w:tcBorders>
+            <w:tcW w:w="4817" w:type="dxa"/>
+            <w:tcBorders/>
             <w:shd w:fill="FFFFFF" w:val="clear"/>
           </w:tcPr>
           <w:p>
@@ -1488,393 +1435,396 @@
 </file>
 
 <file path=word/styles.xml><?xml version="1.0" encoding="utf-8"?>
-<w:styles xmlns:w="http://schemas.openxmlformats.org/wordprocessingml/2006/main">
+<w:styles xmlns:w="http://schemas.openxmlformats.org/wordprocessingml/2006/main" xmlns:w14="http://schemas.microsoft.com/office/word/2010/wordml" xmlns:mc="http://schemas.openxmlformats.org/markup-compatibility/2006" mc:Ignorable="w14">
   <w:docDefaults>
     <w:rPrDefault>
       <w:rPr>
-        <w:rFonts w:ascii="Times New Roman" w:hAnsi="Times New Roman" w:eastAsia="Times New Roman" w:cs="Times New Roman"/>
-        <w:lang w:val="it-IT" w:eastAsia="it-IT" w:bidi="ar-SA"/>
+        <w:rFonts w:ascii="Liberation Serif" w:hAnsi="Liberation Serif" w:eastAsia="SimSun" w:cs="Arial"/>
+        <w:szCs w:val="24"/>
+        <w:lang w:val="it-IT" w:eastAsia="zh-CN" w:bidi="hi-IN"/>
       </w:rPr>
     </w:rPrDefault>
     <w:pPrDefault>
-      <w:pPr/>
+      <w:pPr>
+        <w:widowControl/>
+      </w:pPr>
     </w:pPrDefault>
   </w:docDefaults>
-  <w:latentStyles w:count="374" w:defQFormat="0" w:defUnhideWhenUsed="0" w:defSemiHidden="0" w:defUIPriority="99" w:defLockedState="0">
-    <w:lsdException w:qFormat="1" w:uiPriority="0" w:name="Normal"/>
-    <w:lsdException w:qFormat="1" w:uiPriority="9" w:name="heading 1"/>
-    <w:lsdException w:qFormat="1" w:semiHidden="1" w:uiPriority="9" w:unhideWhenUsed="1" w:name="heading 2"/>
-    <w:lsdException w:qFormat="1" w:semiHidden="1" w:uiPriority="9" w:unhideWhenUsed="1" w:name="heading 3"/>
-    <w:lsdException w:qFormat="1" w:semiHidden="1" w:uiPriority="9" w:unhideWhenUsed="1" w:name="heading 4"/>
-    <w:lsdException w:qFormat="1" w:semiHidden="1" w:uiPriority="9" w:unhideWhenUsed="1" w:name="heading 5"/>
-    <w:lsdException w:qFormat="1" w:semiHidden="1" w:uiPriority="9" w:unhideWhenUsed="1" w:name="heading 6"/>
-    <w:lsdException w:qFormat="1" w:semiHidden="1" w:uiPriority="9" w:unhideWhenUsed="1" w:name="heading 7"/>
-    <w:lsdException w:qFormat="1" w:semiHidden="1" w:uiPriority="9" w:unhideWhenUsed="1" w:name="heading 8"/>
-    <w:lsdException w:qFormat="1" w:semiHidden="1" w:uiPriority="9" w:unhideWhenUsed="1" w:name="heading 9"/>
-    <w:lsdException w:semiHidden="1" w:unhideWhenUsed="1" w:name="index 1"/>
-    <w:lsdException w:semiHidden="1" w:unhideWhenUsed="1" w:name="index 2"/>
-    <w:lsdException w:semiHidden="1" w:unhideWhenUsed="1" w:name="index 3"/>
-    <w:lsdException w:semiHidden="1" w:unhideWhenUsed="1" w:name="index 4"/>
-    <w:lsdException w:semiHidden="1" w:unhideWhenUsed="1" w:name="index 5"/>
-    <w:lsdException w:semiHidden="1" w:unhideWhenUsed="1" w:name="index 6"/>
-    <w:lsdException w:semiHidden="1" w:unhideWhenUsed="1" w:name="index 7"/>
-    <w:lsdException w:semiHidden="1" w:unhideWhenUsed="1" w:name="index 8"/>
-    <w:lsdException w:semiHidden="1" w:unhideWhenUsed="1" w:name="index 9"/>
-    <w:lsdException w:semiHidden="1" w:uiPriority="39" w:unhideWhenUsed="1" w:name="toc 1"/>
-    <w:lsdException w:semiHidden="1" w:uiPriority="39" w:unhideWhenUsed="1" w:name="toc 2"/>
-    <w:lsdException w:semiHidden="1" w:uiPriority="39" w:unhideWhenUsed="1" w:name="toc 3"/>
-    <w:lsdException w:semiHidden="1" w:uiPriority="39" w:unhideWhenUsed="1" w:name="toc 4"/>
-    <w:lsdException w:semiHidden="1" w:uiPriority="39" w:unhideWhenUsed="1" w:name="toc 5"/>
-    <w:lsdException w:semiHidden="1" w:uiPriority="39" w:unhideWhenUsed="1" w:name="toc 6"/>
-    <w:lsdException w:semiHidden="1" w:uiPriority="39" w:unhideWhenUsed="1" w:name="toc 7"/>
-    <w:lsdException w:semiHidden="1" w:uiPriority="39" w:unhideWhenUsed="1" w:name="toc 8"/>
-    <w:lsdException w:semiHidden="1" w:uiPriority="39" w:unhideWhenUsed="1" w:name="toc 9"/>
-    <w:lsdException w:semiHidden="1" w:unhideWhenUsed="1" w:name="Normal Indent"/>
-    <w:lsdException w:semiHidden="1" w:unhideWhenUsed="1" w:name="footnote text"/>
-    <w:lsdException w:semiHidden="1" w:unhideWhenUsed="1" w:name="annotation text"/>
-    <w:lsdException w:semiHidden="1" w:unhideWhenUsed="1" w:name="header"/>
-    <w:lsdException w:semiHidden="1" w:unhideWhenUsed="1" w:name="footer"/>
-    <w:lsdException w:semiHidden="1" w:unhideWhenUsed="1" w:name="index heading"/>
-    <w:lsdException w:qFormat="1" w:semiHidden="1" w:uiPriority="35" w:unhideWhenUsed="1" w:name="caption"/>
-    <w:lsdException w:semiHidden="1" w:unhideWhenUsed="1" w:name="table of figures"/>
-    <w:lsdException w:semiHidden="1" w:unhideWhenUsed="1" w:name="envelope address"/>
-    <w:lsdException w:semiHidden="1" w:unhideWhenUsed="1" w:name="envelope return"/>
-    <w:lsdException w:semiHidden="1" w:unhideWhenUsed="1" w:name="footnote reference"/>
-    <w:lsdException w:semiHidden="1" w:unhideWhenUsed="1" w:name="annotation reference"/>
-    <w:lsdException w:semiHidden="1" w:unhideWhenUsed="1" w:name="line number"/>
-    <w:lsdException w:semiHidden="1" w:unhideWhenUsed="1" w:name="page number"/>
-    <w:lsdException w:semiHidden="1" w:unhideWhenUsed="1" w:name="endnote reference"/>
-    <w:lsdException w:semiHidden="1" w:unhideWhenUsed="1" w:name="endnote text"/>
-    <w:lsdException w:semiHidden="1" w:unhideWhenUsed="1" w:name="table of authorities"/>
-    <w:lsdException w:semiHidden="1" w:unhideWhenUsed="1" w:name="macro"/>
-    <w:lsdException w:semiHidden="1" w:unhideWhenUsed="1" w:name="toa heading"/>
-    <w:lsdException w:semiHidden="1" w:unhideWhenUsed="1" w:name="List"/>
-    <w:lsdException w:semiHidden="1" w:unhideWhenUsed="1" w:name="List Bullet"/>
-    <w:lsdException w:semiHidden="1" w:unhideWhenUsed="1" w:name="List Number"/>
-    <w:lsdException w:semiHidden="1" w:unhideWhenUsed="1" w:name="List 2"/>
-    <w:lsdException w:semiHidden="1" w:unhideWhenUsed="1" w:name="List 3"/>
-    <w:lsdException w:semiHidden="1" w:unhideWhenUsed="1" w:name="List 4"/>
-    <w:lsdException w:semiHidden="1" w:unhideWhenUsed="1" w:name="List 5"/>
-    <w:lsdException w:semiHidden="1" w:unhideWhenUsed="1" w:name="List Bullet 2"/>
-    <w:lsdException w:semiHidden="1" w:unhideWhenUsed="1" w:name="List Bullet 3"/>
-    <w:lsdException w:semiHidden="1" w:unhideWhenUsed="1" w:name="List Bullet 4"/>
-    <w:lsdException w:semiHidden="1" w:unhideWhenUsed="1" w:name="List Bullet 5"/>
-    <w:lsdException w:semiHidden="1" w:unhideWhenUsed="1" w:name="List Number 2"/>
-    <w:lsdException w:semiHidden="1" w:unhideWhenUsed="1" w:name="List Number 3"/>
-    <w:lsdException w:semiHidden="1" w:unhideWhenUsed="1" w:name="List Number 4"/>
-    <w:lsdException w:semiHidden="1" w:unhideWhenUsed="1" w:name="List Number 5"/>
-    <w:lsdException w:qFormat="1" w:uiPriority="10" w:name="Title"/>
-    <w:lsdException w:semiHidden="1" w:unhideWhenUsed="1" w:name="Closing"/>
-    <w:lsdException w:semiHidden="1" w:unhideWhenUsed="1" w:name="Signature"/>
-    <w:lsdException w:semiHidden="1" w:uiPriority="1" w:unhideWhenUsed="1" w:name="Default Paragraph Font"/>
-    <w:lsdException w:semiHidden="1" w:unhideWhenUsed="1" w:name="Body Text"/>
-    <w:lsdException w:semiHidden="1" w:unhideWhenUsed="1" w:name="Body Text Indent"/>
-    <w:lsdException w:semiHidden="1" w:unhideWhenUsed="1" w:name="List Continue"/>
-    <w:lsdException w:semiHidden="1" w:unhideWhenUsed="1" w:name="List Continue 2"/>
-    <w:lsdException w:semiHidden="1" w:unhideWhenUsed="1" w:name="List Continue 3"/>
-    <w:lsdException w:semiHidden="1" w:unhideWhenUsed="1" w:name="List Continue 4"/>
-    <w:lsdException w:semiHidden="1" w:unhideWhenUsed="1" w:name="List Continue 5"/>
-    <w:lsdException w:semiHidden="1" w:unhideWhenUsed="1" w:name="Message Header"/>
-    <w:lsdException w:qFormat="1" w:uiPriority="11" w:name="Subtitle"/>
-    <w:lsdException w:semiHidden="1" w:unhideWhenUsed="1" w:name="Salutation"/>
-    <w:lsdException w:semiHidden="1" w:unhideWhenUsed="1" w:name="Date"/>
-    <w:lsdException w:semiHidden="1" w:unhideWhenUsed="1" w:name="Body Text First Indent"/>
-    <w:lsdException w:semiHidden="1" w:unhideWhenUsed="1" w:name="Body Text First Indent 2"/>
-    <w:lsdException w:semiHidden="1" w:unhideWhenUsed="1" w:name="Note Heading"/>
-    <w:lsdException w:semiHidden="1" w:unhideWhenUsed="1" w:name="Body Text 2"/>
-    <w:lsdException w:semiHidden="1" w:unhideWhenUsed="1" w:name="Body Text 3"/>
-    <w:lsdException w:semiHidden="1" w:unhideWhenUsed="1" w:name="Body Text Indent 2"/>
-    <w:lsdException w:semiHidden="1" w:unhideWhenUsed="1" w:name="Body Text Indent 3"/>
-    <w:lsdException w:semiHidden="1" w:unhideWhenUsed="1" w:name="Block Text"/>
-    <w:lsdException w:semiHidden="1" w:unhideWhenUsed="1" w:name="Hyperlink"/>
-    <w:lsdException w:semiHidden="1" w:unhideWhenUsed="1" w:name="FollowedHyperlink"/>
-    <w:lsdException w:qFormat="1" w:uiPriority="22" w:name="Strong"/>
-    <w:lsdException w:qFormat="1" w:uiPriority="20" w:name="Emphasis"/>
-    <w:lsdException w:semiHidden="1" w:unhideWhenUsed="1" w:name="Document Map"/>
-    <w:lsdException w:semiHidden="1" w:unhideWhenUsed="1" w:name="Plain Text"/>
-    <w:lsdException w:semiHidden="1" w:unhideWhenUsed="1" w:name="E-mail Signature"/>
-    <w:lsdException w:semiHidden="1" w:unhideWhenUsed="1" w:name="HTML Top of Form"/>
-    <w:lsdException w:semiHidden="1" w:unhideWhenUsed="1" w:name="HTML Bottom of Form"/>
-    <w:lsdException w:semiHidden="1" w:unhideWhenUsed="1" w:name="Normal (Web)"/>
-    <w:lsdException w:semiHidden="1" w:unhideWhenUsed="1" w:name="HTML Acronym"/>
-    <w:lsdException w:semiHidden="1" w:unhideWhenUsed="1" w:name="HTML Address"/>
-    <w:lsdException w:semiHidden="1" w:unhideWhenUsed="1" w:name="HTML Cite"/>
-    <w:lsdException w:semiHidden="1" w:unhideWhenUsed="1" w:name="HTML Code"/>
-    <w:lsdException w:semiHidden="1" w:unhideWhenUsed="1" w:name="HTML Definition"/>
-    <w:lsdException w:semiHidden="1" w:unhideWhenUsed="1" w:name="HTML Keyboard"/>
-    <w:lsdException w:semiHidden="1" w:unhideWhenUsed="1" w:name="HTML Preformatted"/>
-    <w:lsdException w:semiHidden="1" w:unhideWhenUsed="1" w:name="HTML Sample"/>
-    <w:lsdException w:semiHidden="1" w:unhideWhenUsed="1" w:name="HTML Typewriter"/>
-    <w:lsdException w:semiHidden="1" w:unhideWhenUsed="1" w:name="HTML Variable"/>
-    <w:lsdException w:semiHidden="1" w:unhideWhenUsed="1" w:name="Normal Table"/>
-    <w:lsdException w:semiHidden="1" w:unhideWhenUsed="1" w:name="annotation subject"/>
-    <w:lsdException w:semiHidden="1" w:unhideWhenUsed="1" w:name="No List"/>
-    <w:lsdException w:semiHidden="1" w:unhideWhenUsed="1" w:name="Outline List 1"/>
-    <w:lsdException w:semiHidden="1" w:unhideWhenUsed="1" w:name="Outline List 2"/>
-    <w:lsdException w:semiHidden="1" w:unhideWhenUsed="1" w:name="Outline List 3"/>
-    <w:lsdException w:semiHidden="1" w:unhideWhenUsed="1" w:name="Table Simple 1"/>
-    <w:lsdException w:semiHidden="1" w:unhideWhenUsed="1" w:name="Table Simple 2"/>
-    <w:lsdException w:semiHidden="1" w:unhideWhenUsed="1" w:name="Table Simple 3"/>
-    <w:lsdException w:semiHidden="1" w:unhideWhenUsed="1" w:name="Table Classic 1"/>
-    <w:lsdException w:semiHidden="1" w:unhideWhenUsed="1" w:name="Table Classic 2"/>
-    <w:lsdException w:semiHidden="1" w:unhideWhenUsed="1" w:name="Table Classic 3"/>
-    <w:lsdException w:semiHidden="1" w:unhideWhenUsed="1" w:name="Table Classic 4"/>
-    <w:lsdException w:semiHidden="1" w:unhideWhenUsed="1" w:name="Table Colorful 1"/>
-    <w:lsdException w:semiHidden="1" w:unhideWhenUsed="1" w:name="Table Colorful 2"/>
-    <w:lsdException w:semiHidden="1" w:unhideWhenUsed="1" w:name="Table Colorful 3"/>
-    <w:lsdException w:semiHidden="1" w:unhideWhenUsed="1" w:name="Table Columns 1"/>
-    <w:lsdException w:semiHidden="1" w:unhideWhenUsed="1" w:name="Table Columns 2"/>
-    <w:lsdException w:semiHidden="1" w:unhideWhenUsed="1" w:name="Table Columns 3"/>
-    <w:lsdException w:semiHidden="1" w:unhideWhenUsed="1" w:name="Table Columns 4"/>
-    <w:lsdException w:semiHidden="1" w:unhideWhenUsed="1" w:name="Table Columns 5"/>
-    <w:lsdException w:semiHidden="1" w:unhideWhenUsed="1" w:name="Table Grid 1"/>
-    <w:lsdException w:semiHidden="1" w:unhideWhenUsed="1" w:name="Table Grid 2"/>
-    <w:lsdException w:semiHidden="1" w:unhideWhenUsed="1" w:name="Table Grid 3"/>
-    <w:lsdException w:semiHidden="1" w:unhideWhenUsed="1" w:name="Table Grid 4"/>
-    <w:lsdException w:semiHidden="1" w:unhideWhenUsed="1" w:name="Table Grid 5"/>
-    <w:lsdException w:semiHidden="1" w:unhideWhenUsed="1" w:name="Table Grid 6"/>
-    <w:lsdException w:semiHidden="1" w:unhideWhenUsed="1" w:name="Table Grid 7"/>
-    <w:lsdException w:semiHidden="1" w:unhideWhenUsed="1" w:name="Table Grid 8"/>
-    <w:lsdException w:semiHidden="1" w:unhideWhenUsed="1" w:name="Table List 1"/>
-    <w:lsdException w:semiHidden="1" w:unhideWhenUsed="1" w:name="Table List 2"/>
-    <w:lsdException w:semiHidden="1" w:unhideWhenUsed="1" w:name="Table List 3"/>
-    <w:lsdException w:semiHidden="1" w:unhideWhenUsed="1" w:name="Table List 4"/>
-    <w:lsdException w:semiHidden="1" w:unhideWhenUsed="1" w:name="Table List 5"/>
-    <w:lsdException w:semiHidden="1" w:unhideWhenUsed="1" w:name="Table List 6"/>
-    <w:lsdException w:semiHidden="1" w:unhideWhenUsed="1" w:name="Table List 7"/>
-    <w:lsdException w:semiHidden="1" w:unhideWhenUsed="1" w:name="Table List 8"/>
-    <w:lsdException w:semiHidden="1" w:unhideWhenUsed="1" w:name="Table 3D effects 1"/>
-    <w:lsdException w:semiHidden="1" w:unhideWhenUsed="1" w:name="Table 3D effects 2"/>
-    <w:lsdException w:semiHidden="1" w:unhideWhenUsed="1" w:name="Table 3D effects 3"/>
-    <w:lsdException w:semiHidden="1" w:unhideWhenUsed="1" w:name="Table Contemporary"/>
-    <w:lsdException w:semiHidden="1" w:unhideWhenUsed="1" w:name="Table Elegant"/>
-    <w:lsdException w:semiHidden="1" w:unhideWhenUsed="1" w:name="Table Professional"/>
-    <w:lsdException w:semiHidden="1" w:unhideWhenUsed="1" w:name="Table Subtle 1"/>
-    <w:lsdException w:semiHidden="1" w:unhideWhenUsed="1" w:name="Table Subtle 2"/>
-    <w:lsdException w:semiHidden="1" w:unhideWhenUsed="1" w:name="Table Web 1"/>
-    <w:lsdException w:semiHidden="1" w:unhideWhenUsed="1" w:name="Table Web 2"/>
-    <w:lsdException w:semiHidden="1" w:unhideWhenUsed="1" w:name="Table Web 3"/>
-    <w:lsdException w:semiHidden="1" w:unhideWhenUsed="1" w:name="Balloon Text"/>
-    <w:lsdException w:uiPriority="39" w:name="Table Grid"/>
-    <w:lsdException w:semiHidden="1" w:unhideWhenUsed="1" w:name="Table Theme"/>
-    <w:lsdException w:semiHidden="1" w:name="Placeholder Text"/>
-    <w:lsdException w:qFormat="1" w:uiPriority="1" w:name="No Spacing"/>
-    <w:lsdException w:uiPriority="60" w:name="Light Shading"/>
-    <w:lsdException w:uiPriority="61" w:name="Light List"/>
-    <w:lsdException w:uiPriority="62" w:name="Light Grid"/>
-    <w:lsdException w:uiPriority="63" w:name="Medium Shading 1"/>
-    <w:lsdException w:uiPriority="64" w:name="Medium Shading 2"/>
-    <w:lsdException w:uiPriority="65" w:name="Medium List 1"/>
-    <w:lsdException w:uiPriority="66" w:name="Medium List 2"/>
-    <w:lsdException w:uiPriority="67" w:name="Medium Grid 1"/>
-    <w:lsdException w:uiPriority="68" w:name="Medium Grid 2"/>
-    <w:lsdException w:uiPriority="69" w:name="Medium Grid 3"/>
-    <w:lsdException w:uiPriority="70" w:name="Dark List"/>
-    <w:lsdException w:uiPriority="71" w:name="Colorful Shading"/>
-    <w:lsdException w:uiPriority="72" w:name="Colorful List"/>
-    <w:lsdException w:uiPriority="73" w:name="Colorful Grid"/>
-    <w:lsdException w:uiPriority="60" w:name="Light Shading Accent 1"/>
-    <w:lsdException w:uiPriority="61" w:name="Light List Accent 1"/>
-    <w:lsdException w:uiPriority="62" w:name="Light Grid Accent 1"/>
-    <w:lsdException w:uiPriority="63" w:name="Medium Shading 1 Accent 1"/>
-    <w:lsdException w:uiPriority="64" w:name="Medium Shading 2 Accent 1"/>
-    <w:lsdException w:uiPriority="65" w:name="Medium List 1 Accent 1"/>
-    <w:lsdException w:semiHidden="1" w:name="Revision"/>
-    <w:lsdException w:qFormat="1" w:uiPriority="34" w:name="List Paragraph"/>
-    <w:lsdException w:qFormat="1" w:uiPriority="29" w:name="Quote"/>
-    <w:lsdException w:qFormat="1" w:uiPriority="30" w:name="Intense Quote"/>
-    <w:lsdException w:uiPriority="66" w:name="Medium List 2 Accent 1"/>
-    <w:lsdException w:uiPriority="67" w:name="Medium Grid 1 Accent 1"/>
-    <w:lsdException w:uiPriority="68" w:name="Medium Grid 2 Accent 1"/>
-    <w:lsdException w:uiPriority="69" w:name="Medium Grid 3 Accent 1"/>
-    <w:lsdException w:uiPriority="70" w:name="Dark List Accent 1"/>
-    <w:lsdException w:uiPriority="71" w:name="Colorful Shading Accent 1"/>
-    <w:lsdException w:uiPriority="72" w:name="Colorful List Accent 1"/>
-    <w:lsdException w:uiPriority="73" w:name="Colorful Grid Accent 1"/>
-    <w:lsdException w:uiPriority="60" w:name="Light Shading Accent 2"/>
-    <w:lsdException w:uiPriority="61" w:name="Light List Accent 2"/>
-    <w:lsdException w:uiPriority="62" w:name="Light Grid Accent 2"/>
-    <w:lsdException w:uiPriority="63" w:name="Medium Shading 1 Accent 2"/>
-    <w:lsdException w:uiPriority="64" w:name="Medium Shading 2 Accent 2"/>
-    <w:lsdException w:uiPriority="65" w:name="Medium List 1 Accent 2"/>
-    <w:lsdException w:uiPriority="66" w:name="Medium List 2 Accent 2"/>
-    <w:lsdException w:uiPriority="67" w:name="Medium Grid 1 Accent 2"/>
-    <w:lsdException w:uiPriority="68" w:name="Medium Grid 2 Accent 2"/>
-    <w:lsdException w:uiPriority="69" w:name="Medium Grid 3 Accent 2"/>
-    <w:lsdException w:uiPriority="70" w:name="Dark List Accent 2"/>
-    <w:lsdException w:uiPriority="71" w:name="Colorful Shading Accent 2"/>
-    <w:lsdException w:uiPriority="72" w:name="Colorful List Accent 2"/>
-    <w:lsdException w:uiPriority="73" w:name="Colorful Grid Accent 2"/>
-    <w:lsdException w:uiPriority="60" w:name="Light Shading Accent 3"/>
-    <w:lsdException w:uiPriority="61" w:name="Light List Accent 3"/>
-    <w:lsdException w:uiPriority="62" w:name="Light Grid Accent 3"/>
-    <w:lsdException w:uiPriority="63" w:name="Medium Shading 1 Accent 3"/>
-    <w:lsdException w:uiPriority="64" w:name="Medium Shading 2 Accent 3"/>
-    <w:lsdException w:uiPriority="65" w:name="Medium List 1 Accent 3"/>
-    <w:lsdException w:uiPriority="66" w:name="Medium List 2 Accent 3"/>
-    <w:lsdException w:uiPriority="67" w:name="Medium Grid 1 Accent 3"/>
-    <w:lsdException w:uiPriority="68" w:name="Medium Grid 2 Accent 3"/>
-    <w:lsdException w:uiPriority="69" w:name="Medium Grid 3 Accent 3"/>
-    <w:lsdException w:uiPriority="70" w:name="Dark List Accent 3"/>
-    <w:lsdException w:uiPriority="71" w:name="Colorful Shading Accent 3"/>
-    <w:lsdException w:uiPriority="72" w:name="Colorful List Accent 3"/>
-    <w:lsdException w:uiPriority="73" w:name="Colorful Grid Accent 3"/>
-    <w:lsdException w:uiPriority="60" w:name="Light Shading Accent 4"/>
-    <w:lsdException w:uiPriority="61" w:name="Light List Accent 4"/>
-    <w:lsdException w:uiPriority="62" w:name="Light Grid Accent 4"/>
-    <w:lsdException w:uiPriority="63" w:name="Medium Shading 1 Accent 4"/>
-    <w:lsdException w:uiPriority="64" w:name="Medium Shading 2 Accent 4"/>
-    <w:lsdException w:uiPriority="65" w:name="Medium List 1 Accent 4"/>
-    <w:lsdException w:uiPriority="66" w:name="Medium List 2 Accent 4"/>
-    <w:lsdException w:uiPriority="67" w:name="Medium Grid 1 Accent 4"/>
-    <w:lsdException w:uiPriority="68" w:name="Medium Grid 2 Accent 4"/>
-    <w:lsdException w:uiPriority="69" w:name="Medium Grid 3 Accent 4"/>
-    <w:lsdException w:uiPriority="70" w:name="Dark List Accent 4"/>
-    <w:lsdException w:uiPriority="71" w:name="Colorful Shading Accent 4"/>
-    <w:lsdException w:uiPriority="72" w:name="Colorful List Accent 4"/>
-    <w:lsdException w:uiPriority="73" w:name="Colorful Grid Accent 4"/>
-    <w:lsdException w:uiPriority="60" w:name="Light Shading Accent 5"/>
-    <w:lsdException w:uiPriority="61" w:name="Light List Accent 5"/>
-    <w:lsdException w:uiPriority="62" w:name="Light Grid Accent 5"/>
-    <w:lsdException w:uiPriority="63" w:name="Medium Shading 1 Accent 5"/>
-    <w:lsdException w:uiPriority="64" w:name="Medium Shading 2 Accent 5"/>
-    <w:lsdException w:uiPriority="65" w:name="Medium List 1 Accent 5"/>
-    <w:lsdException w:uiPriority="66" w:name="Medium List 2 Accent 5"/>
-    <w:lsdException w:uiPriority="67" w:name="Medium Grid 1 Accent 5"/>
-    <w:lsdException w:uiPriority="68" w:name="Medium Grid 2 Accent 5"/>
-    <w:lsdException w:uiPriority="69" w:name="Medium Grid 3 Accent 5"/>
-    <w:lsdException w:uiPriority="70" w:name="Dark List Accent 5"/>
-    <w:lsdException w:uiPriority="71" w:name="Colorful Shading Accent 5"/>
-    <w:lsdException w:uiPriority="72" w:name="Colorful List Accent 5"/>
-    <w:lsdException w:uiPriority="73" w:name="Colorful Grid Accent 5"/>
-    <w:lsdException w:uiPriority="60" w:name="Light Shading Accent 6"/>
-    <w:lsdException w:uiPriority="61" w:name="Light List Accent 6"/>
-    <w:lsdException w:uiPriority="62" w:name="Light Grid Accent 6"/>
-    <w:lsdException w:uiPriority="63" w:name="Medium Shading 1 Accent 6"/>
-    <w:lsdException w:uiPriority="64" w:name="Medium Shading 2 Accent 6"/>
-    <w:lsdException w:uiPriority="65" w:name="Medium List 1 Accent 6"/>
-    <w:lsdException w:uiPriority="66" w:name="Medium List 2 Accent 6"/>
-    <w:lsdException w:uiPriority="67" w:name="Medium Grid 1 Accent 6"/>
-    <w:lsdException w:uiPriority="68" w:name="Medium Grid 2 Accent 6"/>
-    <w:lsdException w:uiPriority="69" w:name="Medium Grid 3 Accent 6"/>
-    <w:lsdException w:uiPriority="70" w:name="Dark List Accent 6"/>
-    <w:lsdException w:uiPriority="71" w:name="Colorful Shading Accent 6"/>
-    <w:lsdException w:uiPriority="72" w:name="Colorful List Accent 6"/>
-    <w:lsdException w:uiPriority="73" w:name="Colorful Grid Accent 6"/>
-    <w:lsdException w:qFormat="1" w:uiPriority="19" w:name="Subtle Emphasis"/>
-    <w:lsdException w:qFormat="1" w:uiPriority="21" w:name="Intense Emphasis"/>
-    <w:lsdException w:qFormat="1" w:uiPriority="31" w:name="Subtle Reference"/>
-    <w:lsdException w:qFormat="1" w:uiPriority="32" w:name="Intense Reference"/>
-    <w:lsdException w:qFormat="1" w:uiPriority="33" w:name="Book Title"/>
-    <w:lsdException w:semiHidden="1" w:uiPriority="37" w:unhideWhenUsed="1" w:name="Bibliography"/>
-    <w:lsdException w:qFormat="1" w:semiHidden="1" w:uiPriority="39" w:unhideWhenUsed="1" w:name="TOC Heading"/>
-    <w:lsdException w:uiPriority="41" w:name="Plain Table 1"/>
-    <w:lsdException w:uiPriority="42" w:name="Plain Table 2"/>
-    <w:lsdException w:uiPriority="43" w:name="Plain Table 3"/>
-    <w:lsdException w:uiPriority="44" w:name="Plain Table 4"/>
-    <w:lsdException w:uiPriority="45" w:name="Plain Table 5"/>
-    <w:lsdException w:uiPriority="40" w:name="Grid Table Light"/>
-    <w:lsdException w:uiPriority="46" w:name="Grid Table 1 Light"/>
-    <w:lsdException w:uiPriority="47" w:name="Grid Table 2"/>
-    <w:lsdException w:uiPriority="48" w:name="Grid Table 3"/>
-    <w:lsdException w:uiPriority="49" w:name="Grid Table 4"/>
-    <w:lsdException w:uiPriority="50" w:name="Grid Table 5 Dark"/>
-    <w:lsdException w:uiPriority="51" w:name="Grid Table 6 Colorful"/>
-    <w:lsdException w:uiPriority="52" w:name="Grid Table 7 Colorful"/>
-    <w:lsdException w:uiPriority="46" w:name="Grid Table 1 Light Accent 1"/>
-    <w:lsdException w:uiPriority="47" w:name="Grid Table 2 Accent 1"/>
-    <w:lsdException w:uiPriority="48" w:name="Grid Table 3 Accent 1"/>
-    <w:lsdException w:uiPriority="49" w:name="Grid Table 4 Accent 1"/>
-    <w:lsdException w:uiPriority="50" w:name="Grid Table 5 Dark Accent 1"/>
-    <w:lsdException w:uiPriority="51" w:name="Grid Table 6 Colorful Accent 1"/>
-    <w:lsdException w:uiPriority="52" w:name="Grid Table 7 Colorful Accent 1"/>
-    <w:lsdException w:uiPriority="46" w:name="Grid Table 1 Light Accent 2"/>
-    <w:lsdException w:uiPriority="47" w:name="Grid Table 2 Accent 2"/>
-    <w:lsdException w:uiPriority="48" w:name="Grid Table 3 Accent 2"/>
-    <w:lsdException w:uiPriority="49" w:name="Grid Table 4 Accent 2"/>
-    <w:lsdException w:uiPriority="50" w:name="Grid Table 5 Dark Accent 2"/>
-    <w:lsdException w:uiPriority="51" w:name="Grid Table 6 Colorful Accent 2"/>
-    <w:lsdException w:uiPriority="52" w:name="Grid Table 7 Colorful Accent 2"/>
-    <w:lsdException w:uiPriority="46" w:name="Grid Table 1 Light Accent 3"/>
-    <w:lsdException w:uiPriority="47" w:name="Grid Table 2 Accent 3"/>
-    <w:lsdException w:uiPriority="48" w:name="Grid Table 3 Accent 3"/>
-    <w:lsdException w:uiPriority="49" w:name="Grid Table 4 Accent 3"/>
-    <w:lsdException w:uiPriority="50" w:name="Grid Table 5 Dark Accent 3"/>
-    <w:lsdException w:uiPriority="51" w:name="Grid Table 6 Colorful Accent 3"/>
-    <w:lsdException w:uiPriority="52" w:name="Grid Table 7 Colorful Accent 3"/>
-    <w:lsdException w:uiPriority="46" w:name="Grid Table 1 Light Accent 4"/>
-    <w:lsdException w:uiPriority="47" w:name="Grid Table 2 Accent 4"/>
-    <w:lsdException w:uiPriority="48" w:name="Grid Table 3 Accent 4"/>
-    <w:lsdException w:uiPriority="49" w:name="Grid Table 4 Accent 4"/>
-    <w:lsdException w:uiPriority="50" w:name="Grid Table 5 Dark Accent 4"/>
-    <w:lsdException w:uiPriority="51" w:name="Grid Table 6 Colorful Accent 4"/>
-    <w:lsdException w:uiPriority="52" w:name="Grid Table 7 Colorful Accent 4"/>
-    <w:lsdException w:uiPriority="46" w:name="Grid Table 1 Light Accent 5"/>
-    <w:lsdException w:uiPriority="47" w:name="Grid Table 2 Accent 5"/>
-    <w:lsdException w:uiPriority="48" w:name="Grid Table 3 Accent 5"/>
-    <w:lsdException w:uiPriority="49" w:name="Grid Table 4 Accent 5"/>
-    <w:lsdException w:uiPriority="50" w:name="Grid Table 5 Dark Accent 5"/>
-    <w:lsdException w:uiPriority="51" w:name="Grid Table 6 Colorful Accent 5"/>
-    <w:lsdException w:uiPriority="52" w:name="Grid Table 7 Colorful Accent 5"/>
-    <w:lsdException w:uiPriority="46" w:name="Grid Table 1 Light Accent 6"/>
-    <w:lsdException w:uiPriority="47" w:name="Grid Table 2 Accent 6"/>
-    <w:lsdException w:uiPriority="48" w:name="Grid Table 3 Accent 6"/>
-    <w:lsdException w:uiPriority="49" w:name="Grid Table 4 Accent 6"/>
-    <w:lsdException w:uiPriority="50" w:name="Grid Table 5 Dark Accent 6"/>
-    <w:lsdException w:uiPriority="51" w:name="Grid Table 6 Colorful Accent 6"/>
-    <w:lsdException w:uiPriority="52" w:name="Grid Table 7 Colorful Accent 6"/>
-    <w:lsdException w:uiPriority="46" w:name="List Table 1 Light"/>
-    <w:lsdException w:uiPriority="47" w:name="List Table 2"/>
-    <w:lsdException w:uiPriority="48" w:name="List Table 3"/>
-    <w:lsdException w:uiPriority="49" w:name="List Table 4"/>
-    <w:lsdException w:uiPriority="50" w:name="List Table 5 Dark"/>
-    <w:lsdException w:uiPriority="51" w:name="List Table 6 Colorful"/>
-    <w:lsdException w:uiPriority="52" w:name="List Table 7 Colorful"/>
-    <w:lsdException w:uiPriority="46" w:name="List Table 1 Light Accent 1"/>
-    <w:lsdException w:uiPriority="47" w:name="List Table 2 Accent 1"/>
-    <w:lsdException w:uiPriority="48" w:name="List Table 3 Accent 1"/>
-    <w:lsdException w:uiPriority="49" w:name="List Table 4 Accent 1"/>
-    <w:lsdException w:uiPriority="50" w:name="List Table 5 Dark Accent 1"/>
-    <w:lsdException w:uiPriority="51" w:name="List Table 6 Colorful Accent 1"/>
-    <w:lsdException w:uiPriority="52" w:name="List Table 7 Colorful Accent 1"/>
-    <w:lsdException w:uiPriority="46" w:name="List Table 1 Light Accent 2"/>
-    <w:lsdException w:uiPriority="47" w:name="List Table 2 Accent 2"/>
-    <w:lsdException w:uiPriority="48" w:name="List Table 3 Accent 2"/>
-    <w:lsdException w:uiPriority="49" w:name="List Table 4 Accent 2"/>
-    <w:lsdException w:uiPriority="50" w:name="List Table 5 Dark Accent 2"/>
-    <w:lsdException w:uiPriority="51" w:name="List Table 6 Colorful Accent 2"/>
-    <w:lsdException w:uiPriority="52" w:name="List Table 7 Colorful Accent 2"/>
-    <w:lsdException w:uiPriority="46" w:name="List Table 1 Light Accent 3"/>
-    <w:lsdException w:uiPriority="47" w:name="List Table 2 Accent 3"/>
-    <w:lsdException w:uiPriority="48" w:name="List Table 3 Accent 3"/>
-    <w:lsdException w:uiPriority="49" w:name="List Table 4 Accent 3"/>
-    <w:lsdException w:uiPriority="50" w:name="List Table 5 Dark Accent 3"/>
-    <w:lsdException w:uiPriority="51" w:name="List Table 6 Colorful Accent 3"/>
-    <w:lsdException w:uiPriority="52" w:name="List Table 7 Colorful Accent 3"/>
-    <w:lsdException w:uiPriority="46" w:name="List Table 1 Light Accent 4"/>
-    <w:lsdException w:uiPriority="47" w:name="List Table 2 Accent 4"/>
-    <w:lsdException w:uiPriority="48" w:name="List Table 3 Accent 4"/>
-    <w:lsdException w:uiPriority="49" w:name="List Table 4 Accent 4"/>
-    <w:lsdException w:uiPriority="50" w:name="List Table 5 Dark Accent 4"/>
-    <w:lsdException w:uiPriority="51" w:name="List Table 6 Colorful Accent 4"/>
-    <w:lsdException w:uiPriority="52" w:name="List Table 7 Colorful Accent 4"/>
-    <w:lsdException w:uiPriority="46" w:name="List Table 1 Light Accent 5"/>
-    <w:lsdException w:uiPriority="47" w:name="List Table 2 Accent 5"/>
-    <w:lsdException w:uiPriority="48" w:name="List Table 3 Accent 5"/>
-    <w:lsdException w:uiPriority="49" w:name="List Table 4 Accent 5"/>
-    <w:lsdException w:uiPriority="50" w:name="List Table 5 Dark Accent 5"/>
-    <w:lsdException w:uiPriority="51" w:name="List Table 6 Colorful Accent 5"/>
-    <w:lsdException w:uiPriority="52" w:name="List Table 7 Colorful Accent 5"/>
-    <w:lsdException w:uiPriority="46" w:name="List Table 1 Light Accent 6"/>
-    <w:lsdException w:uiPriority="47" w:name="List Table 2 Accent 6"/>
-    <w:lsdException w:uiPriority="48" w:name="List Table 3 Accent 6"/>
-    <w:lsdException w:uiPriority="49" w:name="List Table 4 Accent 6"/>
-    <w:lsdException w:uiPriority="50" w:name="List Table 5 Dark Accent 6"/>
-    <w:lsdException w:uiPriority="51" w:name="List Table 6 Colorful Accent 6"/>
-    <w:lsdException w:uiPriority="52" w:name="List Table 7 Colorful Accent 6"/>
-    <w:lsdException w:semiHidden="1" w:unhideWhenUsed="1" w:name="Mention"/>
-    <w:lsdException w:semiHidden="1" w:unhideWhenUsed="1" w:name="Smart Hyperlink"/>
-    <w:lsdException w:semiHidden="1" w:unhideWhenUsed="1" w:name="Hashtag"/>
+  <w:latentStyles w:defLockedState="0" w:defUIPriority="99" w:defSemiHidden="0" w:defUnhideWhenUsed="0" w:defQFormat="0" w:count="374">
+    <w:lsdException w:name="Normal" w:uiPriority="0" w:qFormat="1"/>
+    <w:lsdException w:name="heading 1" w:uiPriority="9" w:qFormat="1"/>
+    <w:lsdException w:name="heading 2" w:uiPriority="9" w:semiHidden="1" w:unhideWhenUsed="1" w:qFormat="1"/>
+    <w:lsdException w:name="heading 3" w:uiPriority="9" w:semiHidden="1" w:unhideWhenUsed="1" w:qFormat="1"/>
+    <w:lsdException w:name="heading 4" w:uiPriority="9" w:semiHidden="1" w:unhideWhenUsed="1" w:qFormat="1"/>
+    <w:lsdException w:name="heading 5" w:uiPriority="9" w:semiHidden="1" w:unhideWhenUsed="1" w:qFormat="1"/>
+    <w:lsdException w:name="heading 6" w:uiPriority="9" w:semiHidden="1" w:unhideWhenUsed="1" w:qFormat="1"/>
+    <w:lsdException w:name="heading 7" w:uiPriority="9" w:semiHidden="1" w:unhideWhenUsed="1" w:qFormat="1"/>
+    <w:lsdException w:name="heading 8" w:uiPriority="9" w:semiHidden="1" w:unhideWhenUsed="1" w:qFormat="1"/>
+    <w:lsdException w:name="heading 9" w:uiPriority="9" w:semiHidden="1" w:unhideWhenUsed="1" w:qFormat="1"/>
+    <w:lsdException w:name="index 1" w:semiHidden="1" w:unhideWhenUsed="1"/>
+    <w:lsdException w:name="index 2" w:semiHidden="1" w:unhideWhenUsed="1"/>
+    <w:lsdException w:name="index 3" w:semiHidden="1" w:unhideWhenUsed="1"/>
+    <w:lsdException w:name="index 4" w:semiHidden="1" w:unhideWhenUsed="1"/>
+    <w:lsdException w:name="index 5" w:semiHidden="1" w:unhideWhenUsed="1"/>
+    <w:lsdException w:name="index 6" w:semiHidden="1" w:unhideWhenUsed="1"/>
+    <w:lsdException w:name="index 7" w:semiHidden="1" w:unhideWhenUsed="1"/>
+    <w:lsdException w:name="index 8" w:semiHidden="1" w:unhideWhenUsed="1"/>
+    <w:lsdException w:name="index 9" w:semiHidden="1" w:unhideWhenUsed="1"/>
+    <w:lsdException w:name="toc 1" w:uiPriority="39" w:semiHidden="1" w:unhideWhenUsed="1"/>
+    <w:lsdException w:name="toc 2" w:uiPriority="39" w:semiHidden="1" w:unhideWhenUsed="1"/>
+    <w:lsdException w:name="toc 3" w:uiPriority="39" w:semiHidden="1" w:unhideWhenUsed="1"/>
+    <w:lsdException w:name="toc 4" w:uiPriority="39" w:semiHidden="1" w:unhideWhenUsed="1"/>
+    <w:lsdException w:name="toc 5" w:uiPriority="39" w:semiHidden="1" w:unhideWhenUsed="1"/>
+    <w:lsdException w:name="toc 6" w:uiPriority="39" w:semiHidden="1" w:unhideWhenUsed="1"/>
+    <w:lsdException w:name="toc 7" w:uiPriority="39" w:semiHidden="1" w:unhideWhenUsed="1"/>
+    <w:lsdException w:name="toc 8" w:uiPriority="39" w:semiHidden="1" w:unhideWhenUsed="1"/>
+    <w:lsdException w:name="toc 9" w:uiPriority="39" w:semiHidden="1" w:unhideWhenUsed="1"/>
+    <w:lsdException w:name="Normal Indent" w:semiHidden="1" w:unhideWhenUsed="1"/>
+    <w:lsdException w:name="footnote text" w:semiHidden="1" w:unhideWhenUsed="1"/>
+    <w:lsdException w:name="annotation text" w:semiHidden="1" w:unhideWhenUsed="1"/>
+    <w:lsdException w:name="header" w:semiHidden="1" w:unhideWhenUsed="1"/>
+    <w:lsdException w:name="footer" w:semiHidden="1" w:unhideWhenUsed="1"/>
+    <w:lsdException w:name="index heading" w:semiHidden="1" w:unhideWhenUsed="1"/>
+    <w:lsdException w:name="caption" w:uiPriority="35" w:semiHidden="1" w:unhideWhenUsed="1" w:qFormat="1"/>
+    <w:lsdException w:name="table of figures" w:semiHidden="1" w:unhideWhenUsed="1"/>
+    <w:lsdException w:name="envelope address" w:semiHidden="1" w:unhideWhenUsed="1"/>
+    <w:lsdException w:name="envelope return" w:semiHidden="1" w:unhideWhenUsed="1"/>
+    <w:lsdException w:name="footnote reference" w:semiHidden="1" w:unhideWhenUsed="1"/>
+    <w:lsdException w:name="annotation reference" w:semiHidden="1" w:unhideWhenUsed="1"/>
+    <w:lsdException w:name="line number" w:semiHidden="1" w:unhideWhenUsed="1"/>
+    <w:lsdException w:name="page number" w:semiHidden="1" w:unhideWhenUsed="1"/>
+    <w:lsdException w:name="endnote reference" w:semiHidden="1" w:unhideWhenUsed="1"/>
+    <w:lsdException w:name="endnote text" w:semiHidden="1" w:unhideWhenUsed="1"/>
+    <w:lsdException w:name="table of authorities" w:semiHidden="1" w:unhideWhenUsed="1"/>
+    <w:lsdException w:name="macro" w:semiHidden="1" w:unhideWhenUsed="1"/>
+    <w:lsdException w:name="toa heading" w:semiHidden="1" w:unhideWhenUsed="1"/>
+    <w:lsdException w:name="List" w:semiHidden="1" w:unhideWhenUsed="1"/>
+    <w:lsdException w:name="List Bullet" w:semiHidden="1" w:unhideWhenUsed="1"/>
+    <w:lsdException w:name="List Number" w:semiHidden="1" w:unhideWhenUsed="1"/>
+    <w:lsdException w:name="List 2" w:semiHidden="1" w:unhideWhenUsed="1"/>
+    <w:lsdException w:name="List 3" w:semiHidden="1" w:unhideWhenUsed="1"/>
+    <w:lsdException w:name="List 4" w:semiHidden="1" w:unhideWhenUsed="1"/>
+    <w:lsdException w:name="List 5" w:semiHidden="1" w:unhideWhenUsed="1"/>
+    <w:lsdException w:name="List Bullet 2" w:semiHidden="1" w:unhideWhenUsed="1"/>
+    <w:lsdException w:name="List Bullet 3" w:semiHidden="1" w:unhideWhenUsed="1"/>
+    <w:lsdException w:name="List Bullet 4" w:semiHidden="1" w:unhideWhenUsed="1"/>
+    <w:lsdException w:name="List Bullet 5" w:semiHidden="1" w:unhideWhenUsed="1"/>
+    <w:lsdException w:name="List Number 2" w:semiHidden="1" w:unhideWhenUsed="1"/>
+    <w:lsdException w:name="List Number 3" w:semiHidden="1" w:unhideWhenUsed="1"/>
+    <w:lsdException w:name="List Number 4" w:semiHidden="1" w:unhideWhenUsed="1"/>
+    <w:lsdException w:name="List Number 5" w:semiHidden="1" w:unhideWhenUsed="1"/>
+    <w:lsdException w:name="Title" w:uiPriority="10" w:qFormat="1"/>
+    <w:lsdException w:name="Closing" w:semiHidden="1" w:unhideWhenUsed="1"/>
+    <w:lsdException w:name="Signature" w:semiHidden="1" w:unhideWhenUsed="1"/>
+    <w:lsdException w:name="Default Paragraph Font" w:uiPriority="1" w:semiHidden="1" w:unhideWhenUsed="1"/>
+    <w:lsdException w:name="Body Text" w:semiHidden="1" w:unhideWhenUsed="1"/>
+    <w:lsdException w:name="Body Text Indent" w:semiHidden="1" w:unhideWhenUsed="1"/>
+    <w:lsdException w:name="List Continue" w:semiHidden="1" w:unhideWhenUsed="1"/>
+    <w:lsdException w:name="List Continue 2" w:semiHidden="1" w:unhideWhenUsed="1"/>
+    <w:lsdException w:name="List Continue 3" w:semiHidden="1" w:unhideWhenUsed="1"/>
+    <w:lsdException w:name="List Continue 4" w:semiHidden="1" w:unhideWhenUsed="1"/>
+    <w:lsdException w:name="List Continue 5" w:semiHidden="1" w:unhideWhenUsed="1"/>
+    <w:lsdException w:name="Message Header" w:semiHidden="1" w:unhideWhenUsed="1"/>
+    <w:lsdException w:name="Subtitle" w:uiPriority="11" w:qFormat="1"/>
+    <w:lsdException w:name="Salutation" w:semiHidden="1" w:unhideWhenUsed="1"/>
+    <w:lsdException w:name="Date" w:semiHidden="1" w:unhideWhenUsed="1"/>
+    <w:lsdException w:name="Body Text First Indent" w:semiHidden="1" w:unhideWhenUsed="1"/>
+    <w:lsdException w:name="Body Text First Indent 2" w:semiHidden="1" w:unhideWhenUsed="1"/>
+    <w:lsdException w:name="Note Heading" w:semiHidden="1" w:unhideWhenUsed="1"/>
+    <w:lsdException w:name="Body Text 2" w:semiHidden="1" w:unhideWhenUsed="1"/>
+    <w:lsdException w:name="Body Text 3" w:semiHidden="1" w:unhideWhenUsed="1"/>
+    <w:lsdException w:name="Body Text Indent 2" w:semiHidden="1" w:unhideWhenUsed="1"/>
+    <w:lsdException w:name="Body Text Indent 3" w:semiHidden="1" w:unhideWhenUsed="1"/>
+    <w:lsdException w:name="Block Text" w:semiHidden="1" w:unhideWhenUsed="1"/>
+    <w:lsdException w:name="Hyperlink" w:semiHidden="1" w:unhideWhenUsed="1"/>
+    <w:lsdException w:name="FollowedHyperlink" w:semiHidden="1" w:unhideWhenUsed="1"/>
+    <w:lsdException w:name="Strong" w:uiPriority="22" w:qFormat="1"/>
+    <w:lsdException w:name="Emphasis" w:uiPriority="20" w:qFormat="1"/>
+    <w:lsdException w:name="Document Map" w:semiHidden="1" w:unhideWhenUsed="1"/>
+    <w:lsdException w:name="Plain Text" w:semiHidden="1" w:unhideWhenUsed="1"/>
+    <w:lsdException w:name="E-mail Signature" w:semiHidden="1" w:unhideWhenUsed="1"/>
+    <w:lsdException w:name="HTML Top of Form" w:semiHidden="1" w:unhideWhenUsed="1"/>
+    <w:lsdException w:name="HTML Bottom of Form" w:semiHidden="1" w:unhideWhenUsed="1"/>
+    <w:lsdException w:name="Normal (Web)" w:semiHidden="1" w:unhideWhenUsed="1"/>
+    <w:lsdException w:name="HTML Acronym" w:semiHidden="1" w:unhideWhenUsed="1"/>
+    <w:lsdException w:name="HTML Address" w:semiHidden="1" w:unhideWhenUsed="1"/>
+    <w:lsdException w:name="HTML Cite" w:semiHidden="1" w:unhideWhenUsed="1"/>
+    <w:lsdException w:name="HTML Code" w:semiHidden="1" w:unhideWhenUsed="1"/>
+    <w:lsdException w:name="HTML Definition" w:semiHidden="1" w:unhideWhenUsed="1"/>
+    <w:lsdException w:name="HTML Keyboard" w:semiHidden="1" w:unhideWhenUsed="1"/>
+    <w:lsdException w:name="HTML Preformatted" w:semiHidden="1" w:unhideWhenUsed="1"/>
+    <w:lsdException w:name="HTML Sample" w:semiHidden="1" w:unhideWhenUsed="1"/>
+    <w:lsdException w:name="HTML Typewriter" w:semiHidden="1" w:unhideWhenUsed="1"/>
+    <w:lsdException w:name="HTML Variable" w:semiHidden="1" w:unhideWhenUsed="1"/>
+    <w:lsdException w:name="Normal Table" w:semiHidden="1" w:unhideWhenUsed="1"/>
+    <w:lsdException w:name="annotation subject" w:semiHidden="1" w:unhideWhenUsed="1"/>
+    <w:lsdException w:name="No List" w:semiHidden="1" w:unhideWhenUsed="1"/>
+    <w:lsdException w:name="Outline List 1" w:semiHidden="1" w:unhideWhenUsed="1"/>
+    <w:lsdException w:name="Outline List 2" w:semiHidden="1" w:unhideWhenUsed="1"/>
+    <w:lsdException w:name="Outline List 3" w:semiHidden="1" w:unhideWhenUsed="1"/>
+    <w:lsdException w:name="Table Simple 1" w:semiHidden="1" w:unhideWhenUsed="1"/>
+    <w:lsdException w:name="Table Simple 2" w:semiHidden="1" w:unhideWhenUsed="1"/>
+    <w:lsdException w:name="Table Simple 3" w:semiHidden="1" w:unhideWhenUsed="1"/>
+    <w:lsdException w:name="Table Classic 1" w:semiHidden="1" w:unhideWhenUsed="1"/>
+    <w:lsdException w:name="Table Classic 2" w:semiHidden="1" w:unhideWhenUsed="1"/>
+    <w:lsdException w:name="Table Classic 3" w:semiHidden="1" w:unhideWhenUsed="1"/>
+    <w:lsdException w:name="Table Classic 4" w:semiHidden="1" w:unhideWhenUsed="1"/>
+    <w:lsdException w:name="Table Colorful 1" w:semiHidden="1" w:unhideWhenUsed="1"/>
+    <w:lsdException w:name="Table Colorful 2" w:semiHidden="1" w:unhideWhenUsed="1"/>
+    <w:lsdException w:name="Table Colorful 3" w:semiHidden="1" w:unhideWhenUsed="1"/>
+    <w:lsdException w:name="Table Columns 1" w:semiHidden="1" w:unhideWhenUsed="1"/>
+    <w:lsdException w:name="Table Columns 2" w:semiHidden="1" w:unhideWhenUsed="1"/>
+    <w:lsdException w:name="Table Columns 3" w:semiHidden="1" w:unhideWhenUsed="1"/>
+    <w:lsdException w:name="Table Columns 4" w:semiHidden="1" w:unhideWhenUsed="1"/>
+    <w:lsdException w:name="Table Columns 5" w:semiHidden="1" w:unhideWhenUsed="1"/>
+    <w:lsdException w:name="Table Grid 1" w:semiHidden="1" w:unhideWhenUsed="1"/>
+    <w:lsdException w:name="Table Grid 2" w:semiHidden="1" w:unhideWhenUsed="1"/>
+    <w:lsdException w:name="Table Grid 3" w:semiHidden="1" w:unhideWhenUsed="1"/>
+    <w:lsdException w:name="Table Grid 4" w:semiHidden="1" w:unhideWhenUsed="1"/>
+    <w:lsdException w:name="Table Grid 5" w:semiHidden="1" w:unhideWhenUsed="1"/>
+    <w:lsdException w:name="Table Grid 6" w:semiHidden="1" w:unhideWhenUsed="1"/>
+    <w:lsdException w:name="Table Grid 7" w:semiHidden="1" w:unhideWhenUsed="1"/>
+    <w:lsdException w:name="Table Grid 8" w:semiHidden="1" w:unhideWhenUsed="1"/>
+    <w:lsdException w:name="Table List 1" w:semiHidden="1" w:unhideWhenUsed="1"/>
+    <w:lsdException w:name="Table List 2" w:semiHidden="1" w:unhideWhenUsed="1"/>
+    <w:lsdException w:name="Table List 3" w:semiHidden="1" w:unhideWhenUsed="1"/>
+    <w:lsdException w:name="Table List 4" w:semiHidden="1" w:unhideWhenUsed="1"/>
+    <w:lsdException w:name="Table List 5" w:semiHidden="1" w:unhideWhenUsed="1"/>
+    <w:lsdException w:name="Table List 6" w:semiHidden="1" w:unhideWhenUsed="1"/>
+    <w:lsdException w:name="Table List 7" w:semiHidden="1" w:unhideWhenUsed="1"/>
+    <w:lsdException w:name="Table List 8" w:semiHidden="1" w:unhideWhenUsed="1"/>
+    <w:lsdException w:name="Table 3D effects 1" w:semiHidden="1" w:unhideWhenUsed="1"/>
+    <w:lsdException w:name="Table 3D effects 2" w:semiHidden="1" w:unhideWhenUsed="1"/>
+    <w:lsdException w:name="Table 3D effects 3" w:semiHidden="1" w:unhideWhenUsed="1"/>
+    <w:lsdException w:name="Table Contemporary" w:semiHidden="1" w:unhideWhenUsed="1"/>
+    <w:lsdException w:name="Table Elegant" w:semiHidden="1" w:unhideWhenUsed="1"/>
+    <w:lsdException w:name="Table Professional" w:semiHidden="1" w:unhideWhenUsed="1"/>
+    <w:lsdException w:name="Table Subtle 1" w:semiHidden="1" w:unhideWhenUsed="1"/>
+    <w:lsdException w:name="Table Subtle 2" w:semiHidden="1" w:unhideWhenUsed="1"/>
+    <w:lsdException w:name="Table Web 1" w:semiHidden="1" w:unhideWhenUsed="1"/>
+    <w:lsdException w:name="Table Web 2" w:semiHidden="1" w:unhideWhenUsed="1"/>
+    <w:lsdException w:name="Table Web 3" w:semiHidden="1" w:unhideWhenUsed="1"/>
+    <w:lsdException w:name="Balloon Text" w:semiHidden="1" w:unhideWhenUsed="1"/>
+    <w:lsdException w:name="Table Grid" w:uiPriority="39"/>
+    <w:lsdException w:name="Table Theme" w:semiHidden="1" w:unhideWhenUsed="1"/>
+    <w:lsdException w:name="Placeholder Text" w:semiHidden="1"/>
+    <w:lsdException w:name="No Spacing" w:uiPriority="1" w:qFormat="1"/>
+    <w:lsdException w:name="Light Shading" w:uiPriority="60"/>
+    <w:lsdException w:name="Light List" w:uiPriority="61"/>
+    <w:lsdException w:name="Light Grid" w:uiPriority="62"/>
+    <w:lsdException w:name="Medium Shading 1" w:uiPriority="63"/>
+    <w:lsdException w:name="Medium Shading 2" w:uiPriority="64"/>
+    <w:lsdException w:name="Medium List 1" w:uiPriority="65"/>
+    <w:lsdException w:name="Medium List 2" w:uiPriority="66"/>
+    <w:lsdException w:name="Medium Grid 1" w:uiPriority="67"/>
+    <w:lsdException w:name="Medium Grid 2" w:uiPriority="68"/>
+    <w:lsdException w:name="Medium Grid 3" w:uiPriority="69"/>
+    <w:lsdException w:name="Dark List" w:uiPriority="70"/>
+    <w:lsdException w:name="Colorful Shading" w:uiPriority="71"/>
+    <w:lsdException w:name="Colorful List" w:uiPriority="72"/>
+    <w:lsdException w:name="Colorful Grid" w:uiPriority="73"/>
+    <w:lsdException w:name="Light Shading Accent 1" w:uiPriority="60"/>
+    <w:lsdException w:name="Light List Accent 1" w:uiPriority="61"/>
+    <w:lsdException w:name="Light Grid Accent 1" w:uiPriority="62"/>
+    <w:lsdException w:name="Medium Shading 1 Accent 1" w:uiPriority="63"/>
+    <w:lsdException w:name="Medium Shading 2 Accent 1" w:uiPriority="64"/>
+    <w:lsdException w:name="Medium List 1 Accent 1" w:uiPriority="65"/>
+    <w:lsdException w:name="Revision" w:semiHidden="1"/>
+    <w:lsdException w:name="List Paragraph" w:uiPriority="34" w:qFormat="1"/>
+    <w:lsdException w:name="Quote" w:uiPriority="29" w:qFormat="1"/>
+    <w:lsdException w:name="Intense Quote" w:uiPriority="30" w:qFormat="1"/>
+    <w:lsdException w:name="Medium List 2 Accent 1" w:uiPriority="66"/>
+    <w:lsdException w:name="Medium Grid 1 Accent 1" w:uiPriority="67"/>
+    <w:lsdException w:name="Medium Grid 2 Accent 1" w:uiPriority="68"/>
+    <w:lsdException w:name="Medium Grid 3 Accent 1" w:uiPriority="69"/>
+    <w:lsdException w:name="Dark List Accent 1" w:uiPriority="70"/>
+    <w:lsdException w:name="Colorful Shading Accent 1" w:uiPriority="71"/>
+    <w:lsdException w:name="Colorful List Accent 1" w:uiPriority="72"/>
+    <w:lsdException w:name="Colorful Grid Accent 1" w:uiPriority="73"/>
+    <w:lsdException w:name="Light Shading Accent 2" w:uiPriority="60"/>
+    <w:lsdException w:name="Light List Accent 2" w:uiPriority="61"/>
+    <w:lsdException w:name="Light Grid Accent 2" w:uiPriority="62"/>
+    <w:lsdException w:name="Medium Shading 1 Accent 2" w:uiPriority="63"/>
+    <w:lsdException w:name="Medium Shading 2 Accent 2" w:uiPriority="64"/>
+    <w:lsdException w:name="Medium List 1 Accent 2" w:uiPriority="65"/>
+    <w:lsdException w:name="Medium List 2 Accent 2" w:uiPriority="66"/>
+    <w:lsdException w:name="Medium Grid 1 Accent 2" w:uiPriority="67"/>
+    <w:lsdException w:name="Medium Grid 2 Accent 2" w:uiPriority="68"/>
+    <w:lsdException w:name="Medium Grid 3 Accent 2" w:uiPriority="69"/>
+    <w:lsdException w:name="Dark List Accent 2" w:uiPriority="70"/>
+    <w:lsdException w:name="Colorful Shading Accent 2" w:uiPriority="71"/>
+    <w:lsdException w:name="Colorful List Accent 2" w:uiPriority="72"/>
+    <w:lsdException w:name="Colorful Grid Accent 2" w:uiPriority="73"/>
+    <w:lsdException w:name="Light Shading Accent 3" w:uiPriority="60"/>
+    <w:lsdException w:name="Light List Accent 3" w:uiPriority="61"/>
+    <w:lsdException w:name="Light Grid Accent 3" w:uiPriority="62"/>
+    <w:lsdException w:name="Medium Shading 1 Accent 3" w:uiPriority="63"/>
+    <w:lsdException w:name="Medium Shading 2 Accent 3" w:uiPriority="64"/>
+    <w:lsdException w:name="Medium List 1 Accent 3" w:uiPriority="65"/>
+    <w:lsdException w:name="Medium List 2 Accent 3" w:uiPriority="66"/>
+    <w:lsdException w:name="Medium Grid 1 Accent 3" w:uiPriority="67"/>
+    <w:lsdException w:name="Medium Grid 2 Accent 3" w:uiPriority="68"/>
+    <w:lsdException w:name="Medium Grid 3 Accent 3" w:uiPriority="69"/>
+    <w:lsdException w:name="Dark List Accent 3" w:uiPriority="70"/>
+    <w:lsdException w:name="Colorful Shading Accent 3" w:uiPriority="71"/>
+    <w:lsdException w:name="Colorful List Accent 3" w:uiPriority="72"/>
+    <w:lsdException w:name="Colorful Grid Accent 3" w:uiPriority="73"/>
+    <w:lsdException w:name="Light Shading Accent 4" w:uiPriority="60"/>
+    <w:lsdException w:name="Light List Accent 4" w:uiPriority="61"/>
+    <w:lsdException w:name="Light Grid Accent 4" w:uiPriority="62"/>
+    <w:lsdException w:name="Medium Shading 1 Accent 4" w:uiPriority="63"/>
+    <w:lsdException w:name="Medium Shading 2 Accent 4" w:uiPriority="64"/>
+    <w:lsdException w:name="Medium List 1 Accent 4" w:uiPriority="65"/>
+    <w:lsdException w:name="Medium List 2 Accent 4" w:uiPriority="66"/>
+    <w:lsdException w:name="Medium Grid 1 Accent 4" w:uiPriority="67"/>
+    <w:lsdException w:name="Medium Grid 2 Accent 4" w:uiPriority="68"/>
+    <w:lsdException w:name="Medium Grid 3 Accent 4" w:uiPriority="69"/>
+    <w:lsdException w:name="Dark List Accent 4" w:uiPriority="70"/>
+    <w:lsdException w:name="Colorful Shading Accent 4" w:uiPriority="71"/>
+    <w:lsdException w:name="Colorful List Accent 4" w:uiPriority="72"/>
+    <w:lsdException w:name="Colorful Grid Accent 4" w:uiPriority="73"/>
+    <w:lsdException w:name="Light Shading Accent 5" w:uiPriority="60"/>
+    <w:lsdException w:name="Light List Accent 5" w:uiPriority="61"/>
+    <w:lsdException w:name="Light Grid Accent 5" w:uiPriority="62"/>
+    <w:lsdException w:name="Medium Shading 1 Accent 5" w:uiPriority="63"/>
+    <w:lsdException w:name="Medium Shading 2 Accent 5" w:uiPriority="64"/>
+    <w:lsdException w:name="Medium List 1 Accent 5" w:uiPriority="65"/>
+    <w:lsdException w:name="Medium List 2 Accent 5" w:uiPriority="66"/>
+    <w:lsdException w:name="Medium Grid 1 Accent 5" w:uiPriority="67"/>
+    <w:lsdException w:name="Medium Grid 2 Accent 5" w:uiPriority="68"/>
+    <w:lsdException w:name="Medium Grid 3 Accent 5" w:uiPriority="69"/>
+    <w:lsdException w:name="Dark List Accent 5" w:uiPriority="70"/>
+    <w:lsdException w:name="Colorful Shading Accent 5" w:uiPriority="71"/>
+    <w:lsdException w:name="Colorful List Accent 5" w:uiPriority="72"/>
+    <w:lsdException w:name="Colorful Grid Accent 5" w:uiPriority="73"/>
+    <w:lsdException w:name="Light Shading Accent 6" w:uiPriority="60"/>
+    <w:lsdException w:name="Light List Accent 6" w:uiPriority="61"/>
+    <w:lsdException w:name="Light Grid Accent 6" w:uiPriority="62"/>
+    <w:lsdException w:name="Medium Shading 1 Accent 6" w:uiPriority="63"/>
+    <w:lsdException w:name="Medium Shading 2 Accent 6" w:uiPriority="64"/>
+    <w:lsdException w:name="Medium List 1 Accent 6" w:uiPriority="65"/>
+    <w:lsdException w:name="Medium List 2 Accent 6" w:uiPriority="66"/>
+    <w:lsdException w:name="Medium Grid 1 Accent 6" w:uiPriority="67"/>
+    <w:lsdException w:name="Medium Grid 2 Accent 6" w:uiPriority="68"/>
+    <w:lsdException w:name="Medium Grid 3 Accent 6" w:uiPriority="69"/>
+    <w:lsdException w:name="Dark List Accent 6" w:uiPriority="70"/>
+    <w:lsdException w:name="Colorful Shading Accent 6" w:uiPriority="71"/>
+    <w:lsdException w:name="Colorful List Accent 6" w:uiPriority="72"/>
+    <w:lsdException w:name="Colorful Grid Accent 6" w:uiPriority="73"/>
+    <w:lsdException w:name="Subtle Emphasis" w:uiPriority="19" w:qFormat="1"/>
+    <w:lsdException w:name="Intense Emphasis" w:uiPriority="21" w:qFormat="1"/>
+    <w:lsdException w:name="Subtle Reference" w:uiPriority="31" w:qFormat="1"/>
+    <w:lsdException w:name="Intense Reference" w:uiPriority="32" w:qFormat="1"/>
+    <w:lsdException w:name="Book Title" w:uiPriority="33" w:qFormat="1"/>
+    <w:lsdException w:name="Bibliography" w:uiPriority="37" w:semiHidden="1" w:unhideWhenUsed="1"/>
+    <w:lsdException w:name="TOC Heading" w:uiPriority="39" w:semiHidden="1" w:unhideWhenUsed="1" w:qFormat="1"/>
+    <w:lsdException w:name="Plain Table 1" w:uiPriority="41"/>
+    <w:lsdException w:name="Plain Table 2" w:uiPriority="42"/>
+    <w:lsdException w:name="Plain Table 3" w:uiPriority="43"/>
+    <w:lsdException w:name="Plain Table 4" w:uiPriority="44"/>
+    <w:lsdException w:name="Plain Table 5" w:uiPriority="45"/>
+    <w:lsdException w:name="Grid Table Light" w:uiPriority="40"/>
+    <w:lsdException w:name="Grid Table 1 Light" w:uiPriority="46"/>
+    <w:lsdException w:name="Grid Table 2" w:uiPriority="47"/>
+    <w:lsdException w:name="Grid Table 3" w:uiPriority="48"/>
+    <w:lsdException w:name="Grid Table 4" w:uiPriority="49"/>
+    <w:lsdException w:name="Grid Table 5 Dark" w:uiPriority="50"/>
+    <w:lsdException w:name="Grid Table 6 Colorful" w:uiPriority="51"/>
+    <w:lsdException w:name="Grid Table 7 Colorful" w:uiPriority="52"/>
+    <w:lsdException w:name="Grid Table 1 Light Accent 1" w:uiPriority="46"/>
+    <w:lsdException w:name="Grid Table 2 Accent 1" w:uiPriority="47"/>
+    <w:lsdException w:name="Grid Table 3 Accent 1" w:uiPriority="48"/>
+    <w:lsdException w:name="Grid Table 4 Accent 1" w:uiPriority="49"/>
+    <w:lsdException w:name="Grid Table 5 Dark Accent 1" w:uiPriority="50"/>
+    <w:lsdException w:name="Grid Table 6 Colorful Accent 1" w:uiPriority="51"/>
+    <w:lsdException w:name="Grid Table 7 Colorful Accent 1" w:uiPriority="52"/>
+    <w:lsdException w:name="Grid Table 1 Light Accent 2" w:uiPriority="46"/>
+    <w:lsdException w:name="Grid Table 2 Accent 2" w:uiPriority="47"/>
+    <w:lsdException w:name="Grid Table 3 Accent 2" w:uiPriority="48"/>
+    <w:lsdException w:name="Grid Table 4 Accent 2" w:uiPriority="49"/>
+    <w:lsdException w:name="Grid Table 5 Dark Accent 2" w:uiPriority="50"/>
+    <w:lsdException w:name="Grid Table 6 Colorful Accent 2" w:uiPriority="51"/>
+    <w:lsdException w:name="Grid Table 7 Colorful Accent 2" w:uiPriority="52"/>
+    <w:lsdException w:name="Grid Table 1 Light Accent 3" w:uiPriority="46"/>
+    <w:lsdException w:name="Grid Table 2 Accent 3" w:uiPriority="47"/>
+    <w:lsdException w:name="Grid Table 3 Accent 3" w:uiPriority="48"/>
+    <w:lsdException w:name="Grid Table 4 Accent 3" w:uiPriority="49"/>
+    <w:lsdException w:name="Grid Table 5 Dark Accent 3" w:uiPriority="50"/>
+    <w:lsdException w:name="Grid Table 6 Colorful Accent 3" w:uiPriority="51"/>
+    <w:lsdException w:name="Grid Table 7 Colorful Accent 3" w:uiPriority="52"/>
+    <w:lsdException w:name="Grid Table 1 Light Accent 4" w:uiPriority="46"/>
+    <w:lsdException w:name="Grid Table 2 Accent 4" w:uiPriority="47"/>
+    <w:lsdException w:name="Grid Table 3 Accent 4" w:uiPriority="48"/>
+    <w:lsdException w:name="Grid Table 4 Accent 4" w:uiPriority="49"/>
+    <w:lsdException w:name="Grid Table 5 Dark Accent 4" w:uiPriority="50"/>
+    <w:lsdException w:name="Grid Table 6 Colorful Accent 4" w:uiPriority="51"/>
+    <w:lsdException w:name="Grid Table 7 Colorful Accent 4" w:uiPriority="52"/>
+    <w:lsdException w:name="Grid Table 1 Light Accent 5" w:uiPriority="46"/>
+    <w:lsdException w:name="Grid Table 2 Accent 5" w:uiPriority="47"/>
+    <w:lsdException w:name="Grid Table 3 Accent 5" w:uiPriority="48"/>
+    <w:lsdException w:name="Grid Table 4 Accent 5" w:uiPriority="49"/>
+    <w:lsdException w:name="Grid Table 5 Dark Accent 5" w:uiPriority="50"/>
+    <w:lsdException w:name="Grid Table 6 Colorful Accent 5" w:uiPriority="51"/>
+    <w:lsdException w:name="Grid Table 7 Colorful Accent 5" w:uiPriority="52"/>
+    <w:lsdException w:name="Grid Table 1 Light Accent 6" w:uiPriority="46"/>
+    <w:lsdException w:name="Grid Table 2 Accent 6" w:uiPriority="47"/>
+    <w:lsdException w:name="Grid Table 3 Accent 6" w:uiPriority="48"/>
+    <w:lsdException w:name="Grid Table 4 Accent 6" w:uiPriority="49"/>
+    <w:lsdException w:name="Grid Table 5 Dark Accent 6" w:uiPriority="50"/>
+    <w:lsdException w:name="Grid Table 6 Colorful Accent 6" w:uiPriority="51"/>
+    <w:lsdException w:name="Grid Table 7 Colorful Accent 6" w:uiPriority="52"/>
+    <w:lsdException w:name="List Table 1 Light" w:uiPriority="46"/>
+    <w:lsdException w:name="List Table 2" w:uiPriority="47"/>
+    <w:lsdException w:name="List Table 3" w:uiPriority="48"/>
+    <w:lsdException w:name="List Table 4" w:uiPriority="49"/>
+    <w:lsdException w:name="List Table 5 Dark" w:uiPriority="50"/>
+    <w:lsdException w:name="List Table 6 Colorful" w:uiPriority="51"/>
+    <w:lsdException w:name="List Table 7 Colorful" w:uiPriority="52"/>
+    <w:lsdException w:name="List Table 1 Light Accent 1" w:uiPriority="46"/>
+    <w:lsdException w:name="List Table 2 Accent 1" w:uiPriority="47"/>
+    <w:lsdException w:name="List Table 3 Accent 1" w:uiPriority="48"/>
+    <w:lsdException w:name="List Table 4 Accent 1" w:uiPriority="49"/>
+    <w:lsdException w:name="List Table 5 Dark Accent 1" w:uiPriority="50"/>
+    <w:lsdException w:name="List Table 6 Colorful Accent 1" w:uiPriority="51"/>
+    <w:lsdException w:name="List Table 7 Colorful Accent 1" w:uiPriority="52"/>
+    <w:lsdException w:name="List Table 1 Light Accent 2" w:uiPriority="46"/>
+    <w:lsdException w:name="List Table 2 Accent 2" w:uiPriority="47"/>
+    <w:lsdException w:name="List Table 3 Accent 2" w:uiPriority="48"/>
+    <w:lsdException w:name="List Table 4 Accent 2" w:uiPriority="49"/>
+    <w:lsdException w:name="List Table 5 Dark Accent 2" w:uiPriority="50"/>
+    <w:lsdException w:name="List Table 6 Colorful Accent 2" w:uiPriority="51"/>
+    <w:lsdException w:name="List Table 7 Colorful Accent 2" w:uiPriority="52"/>
+    <w:lsdException w:name="List Table 1 Light Accent 3" w:uiPriority="46"/>
+    <w:lsdException w:name="List Table 2 Accent 3" w:uiPriority="47"/>
+    <w:lsdException w:name="List Table 3 Accent 3" w:uiPriority="48"/>
+    <w:lsdException w:name="List Table 4 Accent 3" w:uiPriority="49"/>
+    <w:lsdException w:name="List Table 5 Dark Accent 3" w:uiPriority="50"/>
+    <w:lsdException w:name="List Table 6 Colorful Accent 3" w:uiPriority="51"/>
+    <w:lsdException w:name="List Table 7 Colorful Accent 3" w:uiPriority="52"/>
+    <w:lsdException w:name="List Table 1 Light Accent 4" w:uiPriority="46"/>
+    <w:lsdException w:name="List Table 2 Accent 4" w:uiPriority="47"/>
+    <w:lsdException w:name="List Table 3 Accent 4" w:uiPriority="48"/>
+    <w:lsdException w:name="List Table 4 Accent 4" w:uiPriority="49"/>
+    <w:lsdException w:name="List Table 5 Dark Accent 4" w:uiPriority="50"/>
+    <w:lsdException w:name="List Table 6 Colorful Accent 4" w:uiPriority="51"/>
+    <w:lsdException w:name="List Table 7 Colorful Accent 4" w:uiPriority="52"/>
+    <w:lsdException w:name="List Table 1 Light Accent 5" w:uiPriority="46"/>
+    <w:lsdException w:name="List Table 2 Accent 5" w:uiPriority="47"/>
+    <w:lsdException w:name="List Table 3 Accent 5" w:uiPriority="48"/>
+    <w:lsdException w:name="List Table 4 Accent 5" w:uiPriority="49"/>
+    <w:lsdException w:name="List Table 5 Dark Accent 5" w:uiPriority="50"/>
+    <w:lsdException w:name="List Table 6 Colorful Accent 5" w:uiPriority="51"/>
+    <w:lsdException w:name="List Table 7 Colorful Accent 5" w:uiPriority="52"/>
+    <w:lsdException w:name="List Table 1 Light Accent 6" w:uiPriority="46"/>
+    <w:lsdException w:name="List Table 2 Accent 6" w:uiPriority="47"/>
+    <w:lsdException w:name="List Table 3 Accent 6" w:uiPriority="48"/>
+    <w:lsdException w:name="List Table 4 Accent 6" w:uiPriority="49"/>
+    <w:lsdException w:name="List Table 5 Dark Accent 6" w:uiPriority="50"/>
+    <w:lsdException w:name="List Table 6 Colorful Accent 6" w:uiPriority="51"/>
+    <w:lsdException w:name="List Table 7 Colorful Accent 6" w:uiPriority="52"/>
+    <w:lsdException w:name="Mention" w:semiHidden="1" w:unhideWhenUsed="1"/>
+    <w:lsdException w:name="Smart Hyperlink" w:semiHidden="1" w:unhideWhenUsed="1"/>
+    <w:lsdException w:name="Hashtag" w:semiHidden="1" w:unhideWhenUsed="1"/>
   </w:latentStyles>
   <w:style w:type="paragraph" w:styleId="Normal" w:default="1">
     <w:name w:val="Normal"/>
@@ -1882,6 +1832,9 @@
     <w:pPr>
       <w:widowControl w:val="false"/>
       <w:suppressAutoHyphens w:val="true"/>
+      <w:kinsoku w:val="true"/>
+      <w:overflowPunct w:val="true"/>
+      <w:autoSpaceDE w:val="true"/>
       <w:bidi w:val="0"/>
       <w:jc w:val="left"/>
     </w:pPr>
@@ -1898,14 +1851,17 @@
     <w:uiPriority w:val="1"/>
     <w:semiHidden/>
     <w:unhideWhenUsed/>
+    <w:qFormat/>
     <w:rPr/>
   </w:style>
   <w:style w:type="character" w:styleId="AbsatzStandardschriftart" w:customStyle="1">
     <w:name w:val="Absatz-Standardschriftart"/>
+    <w:qFormat/>
     <w:rPr/>
   </w:style>
   <w:style w:type="character" w:styleId="WWAbsatzStandardschriftart" w:customStyle="1">
     <w:name w:val="WW-Absatz-Standardschriftart"/>
+    <w:qFormat/>
     <w:rPr/>
   </w:style>
   <w:style w:type="character" w:styleId="Enfasi">
@@ -1924,10 +1880,78 @@
       <w:bCs/>
     </w:rPr>
   </w:style>
+  <w:style w:type="character" w:styleId="ListLabel7">
+    <w:name w:val="ListLabel 7"/>
+    <w:qFormat/>
+    <w:rPr>
+      <w:rFonts w:cs="Wingdings"/>
+    </w:rPr>
+  </w:style>
+  <w:style w:type="character" w:styleId="ListLabel6">
+    <w:name w:val="ListLabel 6"/>
+    <w:qFormat/>
+    <w:rPr>
+      <w:rFonts w:cs="Courier New"/>
+    </w:rPr>
+  </w:style>
+  <w:style w:type="character" w:styleId="ListLabel5">
+    <w:name w:val="ListLabel 5"/>
+    <w:qFormat/>
+    <w:rPr>
+      <w:rFonts w:cs="Symbol"/>
+    </w:rPr>
+  </w:style>
+  <w:style w:type="character" w:styleId="ListLabel4">
+    <w:name w:val="ListLabel 4"/>
+    <w:qFormat/>
+    <w:rPr>
+      <w:rFonts w:cs="Wingdings"/>
+    </w:rPr>
+  </w:style>
+  <w:style w:type="character" w:styleId="ListLabel3">
+    <w:name w:val="ListLabel 3"/>
+    <w:qFormat/>
+    <w:rPr>
+      <w:rFonts w:cs="Courier New"/>
+    </w:rPr>
+  </w:style>
+  <w:style w:type="character" w:styleId="ListLabel2">
+    <w:name w:val="ListLabel 2"/>
+    <w:qFormat/>
+    <w:rPr>
+      <w:rFonts w:cs="Symbol"/>
+    </w:rPr>
+  </w:style>
+  <w:style w:type="character" w:styleId="ListLabel1">
+    <w:name w:val="ListLabel 1"/>
+    <w:qFormat/>
+    <w:rPr>
+      <w:rFonts w:cs="Courier New"/>
+    </w:rPr>
+  </w:style>
+  <w:style w:type="character" w:styleId="Enfasiforte">
+    <w:name w:val="Enfasi forte"/>
+    <w:qFormat/>
+    <w:rPr>
+      <w:b/>
+      <w:bCs/>
+    </w:rPr>
+  </w:style>
+  <w:style w:type="character" w:styleId="WWAbsatzStandardschriftart11">
+    <w:name w:val="WW-Absatz-Standardschriftart11"/>
+    <w:qFormat/>
+    <w:rPr/>
+  </w:style>
+  <w:style w:type="character" w:styleId="WWAbsatzStandardschriftart1">
+    <w:name w:val="WW-Absatz-Standardschriftart1"/>
+    <w:qFormat/>
+    <w:rPr/>
+  </w:style>
   <w:style w:type="paragraph" w:styleId="Titolo">
     <w:name w:val="Titolo"/>
     <w:basedOn w:val="Normal"/>
     <w:next w:val="Corpodeltesto"/>
+    <w:qFormat/>
     <w:pPr>
       <w:keepNext/>
       <w:spacing w:before="240" w:after="120"/>
@@ -1939,7 +1963,7 @@
     </w:rPr>
   </w:style>
   <w:style w:type="paragraph" w:styleId="Corpodeltesto">
-    <w:name w:val="Corpo del testo"/>
+    <w:name w:val="Body Text"/>
     <w:basedOn w:val="Normal"/>
     <w:pPr>
       <w:spacing w:lineRule="auto" w:line="288" w:before="0" w:after="120"/>
@@ -1947,7 +1971,7 @@
     <w:rPr/>
   </w:style>
   <w:style w:type="paragraph" w:styleId="Elenco">
-    <w:name w:val="Elenco"/>
+    <w:name w:val="List"/>
     <w:basedOn w:val="Corpodeltesto"/>
     <w:pPr/>
     <w:rPr>
@@ -1955,8 +1979,9 @@
     </w:rPr>
   </w:style>
   <w:style w:type="paragraph" w:styleId="Didascalia">
-    <w:name w:val="Didascalia"/>
+    <w:name w:val="Caption"/>
     <w:basedOn w:val="Normal"/>
+    <w:qFormat/>
     <w:pPr>
       <w:suppressLineNumbers/>
       <w:spacing w:before="120" w:after="120"/>
@@ -1972,6 +1997,7 @@
   <w:style w:type="paragraph" w:styleId="Indice" w:customStyle="1">
     <w:name w:val="Indice"/>
     <w:basedOn w:val="Normal"/>
+    <w:qFormat/>
     <w:pPr>
       <w:suppressLineNumbers/>
     </w:pPr>
@@ -1982,6 +2008,7 @@
   <w:style w:type="paragraph" w:styleId="Intestazione1" w:customStyle="1">
     <w:name w:val="Intestazione1"/>
     <w:basedOn w:val="Normal"/>
+    <w:qFormat/>
     <w:pPr>
       <w:keepNext/>
       <w:spacing w:before="240" w:after="120"/>
@@ -1995,6 +2022,7 @@
   <w:style w:type="paragraph" w:styleId="Didascalia1" w:customStyle="1">
     <w:name w:val="Didascalia1"/>
     <w:basedOn w:val="Normal"/>
+    <w:qFormat/>
     <w:pPr>
       <w:suppressLineNumbers/>
       <w:spacing w:before="120" w:after="120"/>
@@ -2007,6 +2035,7 @@
   <w:style w:type="paragraph" w:styleId="Contenutotabella" w:customStyle="1">
     <w:name w:val="Contenuto tabella"/>
     <w:basedOn w:val="Normal"/>
+    <w:qFormat/>
     <w:pPr>
       <w:suppressLineNumbers/>
     </w:pPr>
@@ -2015,6 +2044,7 @@
   <w:style w:type="paragraph" w:styleId="Intestazionetabella" w:customStyle="1">
     <w:name w:val="Intestazione tabella"/>
     <w:basedOn w:val="Contenutotabella"/>
+    <w:qFormat/>
     <w:pPr>
       <w:jc w:val="center"/>
     </w:pPr>
@@ -2026,6 +2056,7 @@
   <w:style w:type="paragraph" w:styleId="Envelopereturn">
     <w:name w:val="envelope return"/>
     <w:basedOn w:val="Normal"/>
+    <w:qFormat/>
     <w:pPr>
       <w:suppressLineNumbers/>
     </w:pPr>
@@ -2034,11 +2065,88 @@
       <w:iCs/>
     </w:rPr>
   </w:style>
+  <w:style w:type="paragraph" w:styleId="Titolotabella">
+    <w:name w:val="Titolo tabella"/>
+    <w:basedOn w:val="Contenutotabella"/>
+    <w:qFormat/>
+    <w:pPr>
+      <w:suppressLineNumbers/>
+      <w:ind w:left="0" w:right="0" w:hanging="0"/>
+      <w:jc w:val="center"/>
+    </w:pPr>
+    <w:rPr>
+      <w:b/>
+      <w:bCs/>
+    </w:rPr>
+  </w:style>
+  <w:style w:type="paragraph" w:styleId="Mittente">
+    <w:name w:val="Envelope Return"/>
+    <w:basedOn w:val="Normal"/>
+    <w:pPr>
+      <w:suppressLineNumbers/>
+      <w:spacing w:before="0" w:after="60"/>
+      <w:ind w:left="0" w:right="0" w:hanging="0"/>
+    </w:pPr>
+    <w:rPr>
+      <w:i/>
+      <w:iCs/>
+    </w:rPr>
+  </w:style>
+  <w:style w:type="paragraph" w:styleId="WWCorpodeltesto1">
+    <w:name w:val="WW-Corpo del testo1"/>
+    <w:basedOn w:val="Normal"/>
+    <w:qFormat/>
+    <w:pPr>
+      <w:spacing w:lineRule="auto" w:line="288" w:before="0" w:after="120"/>
+      <w:ind w:left="0" w:right="0" w:hanging="0"/>
+    </w:pPr>
+    <w:rPr/>
+  </w:style>
+  <w:style w:type="paragraph" w:styleId="WWCorpodeltesto">
+    <w:name w:val="WW-Corpo del testo"/>
+    <w:basedOn w:val="Normal"/>
+    <w:qFormat/>
+    <w:pPr>
+      <w:spacing w:before="0" w:after="120"/>
+      <w:ind w:left="0" w:right="0" w:hanging="0"/>
+    </w:pPr>
+    <w:rPr/>
+  </w:style>
+  <w:style w:type="paragraph" w:styleId="Intestazione">
+    <w:name w:val="Header"/>
+    <w:basedOn w:val="Normal"/>
+    <w:pPr>
+      <w:keepNext/>
+      <w:spacing w:before="240" w:after="120"/>
+      <w:ind w:left="0" w:right="0" w:hanging="0"/>
+    </w:pPr>
+    <w:rPr>
+      <w:rFonts w:ascii="Arial" w:hAnsi="Arial" w:eastAsia="Microsoft YaHei" w:cs="Arial"/>
+      <w:sz w:val="28"/>
+      <w:szCs w:val="28"/>
+    </w:rPr>
+  </w:style>
+  <w:style w:type="paragraph" w:styleId="Sottotitolo">
+    <w:name w:val="Subtitle"/>
+    <w:basedOn w:val="Intestazione"/>
+    <w:qFormat/>
+    <w:pPr>
+      <w:ind w:left="0" w:right="0" w:hanging="0"/>
+      <w:jc w:val="center"/>
+    </w:pPr>
+    <w:rPr>
+      <w:i/>
+      <w:iCs/>
+      <w:sz w:val="28"/>
+      <w:szCs w:val="28"/>
+    </w:rPr>
+  </w:style>
   <w:style w:type="numbering" w:styleId="NoList" w:default="1">
     <w:name w:val="No List"/>
     <w:uiPriority w:val="99"/>
     <w:semiHidden/>
     <w:unhideWhenUsed/>
+    <w:qFormat/>
   </w:style>
   <w:style w:type="table" w:default="1" w:styleId="Tabellanormale">
     <w:name w:val="Normal Table"/>
@@ -2046,7 +2154,7 @@
     <w:semiHidden/>
     <w:unhideWhenUsed/>
     <w:tblPr>
-      <w:tblInd w:type="dxa" w:w="0"/>
+      <w:tblInd w:w="0" w:type="dxa"/>
       <w:tblCellMar>
         <w:top w:w="0" w:type="dxa"/>
         <w:left w:w="108" w:type="dxa"/>
@@ -2062,12 +2170,12 @@
     <w:rsid w:val="008172c2"/>
     <w:tblPr>
       <w:tblBorders>
-        <w:top w:space="0" w:sz="4" w:color="auto" w:val="single"/>
-        <w:left w:space="0" w:sz="4" w:color="auto" w:val="single"/>
-        <w:bottom w:space="0" w:sz="4" w:color="auto" w:val="single"/>
-        <w:right w:space="0" w:sz="4" w:color="auto" w:val="single"/>
-        <w:insideH w:space="0" w:sz="4" w:color="auto" w:val="single"/>
-        <w:insideV w:space="0" w:sz="4" w:color="auto" w:val="single"/>
+        <w:top w:val="single" w:color="auto" w:sz="4" w:space="0"/>
+        <w:left w:val="single" w:color="auto" w:sz="4" w:space="0"/>
+        <w:bottom w:val="single" w:color="auto" w:sz="4" w:space="0"/>
+        <w:right w:val="single" w:color="auto" w:sz="4" w:space="0"/>
+        <w:insideH w:val="single" w:color="auto" w:sz="4" w:space="0"/>
+        <w:insideV w:val="single" w:color="auto" w:sz="4" w:space="0"/>
       </w:tblBorders>
     </w:tblPr>
   </w:style>

</xml_diff>